<commit_message>
Revisione e modifica Documenti
</commit_message>
<xml_diff>
--- a/DOCUMENTI DI PROGETTO/Problem Statement.docx
+++ b/DOCUMENTI DI PROGETTO/Problem Statement.docx
@@ -218,8 +218,6 @@
           <w:lang w:eastAsia="it-IT"/>
         </w:rPr>
       </w:pPr>
-      <w:bookmarkStart w:id="0" w:name="_GoBack"/>
-      <w:bookmarkEnd w:id="0"/>
       <w:proofErr w:type="spellStart"/>
       <w:r>
         <w:rPr>
@@ -257,6 +255,18 @@
           <w:lang w:eastAsia="it-IT"/>
         </w:rPr>
         <w:t xml:space="preserve"> Version 1.4</w:t>
+      </w:r>
+      <w:r>
+        <w:rPr>
+          <w:rFonts w:ascii="Comic Sans MS" w:eastAsia="Times New Roman" w:hAnsi="Comic Sans MS" w:cs="Helvetica"/>
+          <w:bCs/>
+          <w:color w:val="111111"/>
+          <w:kern w:val="36"/>
+          <w:sz w:val="24"/>
+          <w:szCs w:val="24"/>
+          <w:lang w:eastAsia="it-IT"/>
+        </w:rPr>
+        <w:t>.2</w:t>
       </w:r>
     </w:p>
     <w:p>
@@ -1425,22 +1435,22 @@
     <w:p>
       <w:pPr>
         <w:spacing w:after="0"/>
-        <w:jc w:val="right"/>
-        <w:rPr>
-          <w:rFonts w:ascii="Comic Sans MS" w:hAnsi="Comic Sans MS"/>
-          <w:bCs/>
-          <w:sz w:val="24"/>
-          <w:szCs w:val="24"/>
-        </w:rPr>
-      </w:pPr>
-      <w:r>
-        <w:rPr>
-          <w:rFonts w:ascii="Comic Sans MS" w:hAnsi="Comic Sans MS"/>
-          <w:bCs/>
-          <w:sz w:val="24"/>
-          <w:szCs w:val="24"/>
-        </w:rPr>
-        <w:t xml:space="preserve"> </w:t>
+        <w:jc w:val="center"/>
+        <w:rPr>
+          <w:rFonts w:ascii="Comic Sans MS" w:hAnsi="Comic Sans MS"/>
+          <w:bCs/>
+          <w:sz w:val="24"/>
+          <w:szCs w:val="24"/>
+        </w:rPr>
+      </w:pPr>
+      <w:r>
+        <w:rPr>
+          <w:rFonts w:ascii="Comic Sans MS" w:hAnsi="Comic Sans MS"/>
+          <w:bCs/>
+          <w:sz w:val="24"/>
+          <w:szCs w:val="24"/>
+        </w:rPr>
+        <w:t xml:space="preserve">       </w:t>
       </w:r>
       <w:r>
         <w:rPr>
@@ -1479,41 +1489,6 @@
           <w:szCs w:val="24"/>
         </w:rPr>
         <w:t xml:space="preserve">                                                                                                             13</w:t>
-      </w:r>
-    </w:p>
-    <w:p>
-      <w:pPr>
-        <w:rPr>
-          <w:rFonts w:ascii="Comic Sans MS" w:hAnsi="Comic Sans MS"/>
-          <w:bCs/>
-          <w:color w:val="FF0000"/>
-          <w:sz w:val="28"/>
-          <w:szCs w:val="28"/>
-          <w:u w:val="single"/>
-        </w:rPr>
-      </w:pPr>
-      <w:r>
-        <w:rPr>
-          <w:rFonts w:ascii="Comic Sans MS" w:hAnsi="Comic Sans MS"/>
-          <w:bCs/>
-          <w:color w:val="FF0000"/>
-          <w:sz w:val="28"/>
-          <w:szCs w:val="28"/>
-          <w:u w:val="single"/>
-        </w:rPr>
-        <w:lastRenderedPageBreak/>
-        <w:t>4)</w:t>
-      </w:r>
-      <w:r>
-        <w:rPr>
-          <w:rFonts w:ascii="Comic Sans MS" w:hAnsi="Comic Sans MS"/>
-          <w:bCs/>
-          <w:color w:val="FF0000"/>
-          <w:sz w:val="28"/>
-          <w:szCs w:val="28"/>
-          <w:u w:val="single"/>
-        </w:rPr>
-        <w:t>Requisiti non funzionali</w:t>
       </w:r>
     </w:p>
     <w:p>
@@ -1534,25 +1509,8 @@
           <w:sz w:val="24"/>
           <w:szCs w:val="24"/>
         </w:rPr>
-        <w:t xml:space="preserve"> </w:t>
-      </w:r>
-      <w:r>
-        <w:rPr>
-          <w:rFonts w:ascii="Comic Sans MS" w:hAnsi="Comic Sans MS"/>
-          <w:bCs/>
-          <w:sz w:val="24"/>
-          <w:szCs w:val="24"/>
-        </w:rPr>
-        <w:t xml:space="preserve"> </w:t>
-      </w:r>
-      <w:r>
-        <w:rPr>
-          <w:rFonts w:ascii="Comic Sans MS" w:hAnsi="Comic Sans MS"/>
-          <w:bCs/>
-          <w:sz w:val="24"/>
-          <w:szCs w:val="24"/>
-        </w:rPr>
-        <w:t>[NFR01</w:t>
+        <w:lastRenderedPageBreak/>
+        <w:t>[FR11</w:t>
       </w:r>
       <w:proofErr w:type="gramStart"/>
       <w:r>
@@ -1581,7 +1539,7 @@
           <w:sz w:val="24"/>
           <w:szCs w:val="24"/>
         </w:rPr>
-        <w:t xml:space="preserve">                                                                                                          14</w:t>
+        <w:t xml:space="preserve">                                                                                                             13</w:t>
       </w:r>
     </w:p>
     <w:p>
@@ -1602,17 +1560,151 @@
           <w:sz w:val="24"/>
           <w:szCs w:val="24"/>
         </w:rPr>
-        <w:t xml:space="preserve"> </w:t>
-      </w:r>
-      <w:r>
-        <w:rPr>
-          <w:rFonts w:ascii="Comic Sans MS" w:hAnsi="Comic Sans MS"/>
-          <w:bCs/>
-          <w:sz w:val="24"/>
-          <w:szCs w:val="24"/>
-        </w:rPr>
-        <w:t xml:space="preserve"> </w:t>
-      </w:r>
+        <w:t>[FR12</w:t>
+      </w:r>
+      <w:proofErr w:type="gramStart"/>
+      <w:r>
+        <w:rPr>
+          <w:rFonts w:ascii="Comic Sans MS" w:hAnsi="Comic Sans MS"/>
+          <w:bCs/>
+          <w:sz w:val="24"/>
+          <w:szCs w:val="24"/>
+        </w:rPr>
+        <w:t>]:</w:t>
+      </w:r>
+      <w:r>
+        <w:rPr>
+          <w:rFonts w:ascii="Comic Sans MS" w:hAnsi="Comic Sans MS"/>
+          <w:bCs/>
+          <w:sz w:val="24"/>
+          <w:szCs w:val="24"/>
+        </w:rPr>
+        <w:t xml:space="preserve">   </w:t>
+      </w:r>
+      <w:proofErr w:type="gramEnd"/>
+      <w:r>
+        <w:rPr>
+          <w:rFonts w:ascii="Comic Sans MS" w:hAnsi="Comic Sans MS"/>
+          <w:bCs/>
+          <w:sz w:val="24"/>
+          <w:szCs w:val="24"/>
+        </w:rPr>
+        <w:t xml:space="preserve">                                                                                                             13</w:t>
+      </w:r>
+    </w:p>
+    <w:p>
+      <w:pPr>
+        <w:rPr>
+          <w:rFonts w:ascii="Comic Sans MS" w:hAnsi="Comic Sans MS"/>
+          <w:bCs/>
+          <w:color w:val="FF0000"/>
+          <w:sz w:val="28"/>
+          <w:szCs w:val="28"/>
+          <w:u w:val="single"/>
+        </w:rPr>
+      </w:pPr>
+      <w:r>
+        <w:rPr>
+          <w:rFonts w:ascii="Comic Sans MS" w:hAnsi="Comic Sans MS"/>
+          <w:bCs/>
+          <w:color w:val="FF0000"/>
+          <w:sz w:val="28"/>
+          <w:szCs w:val="28"/>
+          <w:u w:val="single"/>
+        </w:rPr>
+        <w:t>4)</w:t>
+      </w:r>
+      <w:r>
+        <w:rPr>
+          <w:rFonts w:ascii="Comic Sans MS" w:hAnsi="Comic Sans MS"/>
+          <w:bCs/>
+          <w:color w:val="FF0000"/>
+          <w:sz w:val="28"/>
+          <w:szCs w:val="28"/>
+          <w:u w:val="single"/>
+        </w:rPr>
+        <w:t>Requisiti non funzionali</w:t>
+      </w:r>
+    </w:p>
+    <w:p>
+      <w:pPr>
+        <w:spacing w:after="0"/>
+        <w:jc w:val="both"/>
+        <w:rPr>
+          <w:rFonts w:ascii="Comic Sans MS" w:hAnsi="Comic Sans MS"/>
+          <w:bCs/>
+          <w:sz w:val="24"/>
+          <w:szCs w:val="24"/>
+        </w:rPr>
+      </w:pPr>
+      <w:r>
+        <w:rPr>
+          <w:rFonts w:ascii="Comic Sans MS" w:hAnsi="Comic Sans MS"/>
+          <w:bCs/>
+          <w:sz w:val="24"/>
+          <w:szCs w:val="24"/>
+        </w:rPr>
+        <w:t>[NFR01</w:t>
+      </w:r>
+      <w:proofErr w:type="gramStart"/>
+      <w:r>
+        <w:rPr>
+          <w:rFonts w:ascii="Comic Sans MS" w:hAnsi="Comic Sans MS"/>
+          <w:bCs/>
+          <w:sz w:val="24"/>
+          <w:szCs w:val="24"/>
+        </w:rPr>
+        <w:t>]:</w:t>
+      </w:r>
+      <w:r>
+        <w:rPr>
+          <w:rFonts w:ascii="Comic Sans MS" w:hAnsi="Comic Sans MS"/>
+          <w:bCs/>
+          <w:sz w:val="24"/>
+          <w:szCs w:val="24"/>
+        </w:rPr>
+        <w:t xml:space="preserve">   </w:t>
+      </w:r>
+      <w:proofErr w:type="gramEnd"/>
+      <w:r>
+        <w:rPr>
+          <w:rFonts w:ascii="Comic Sans MS" w:hAnsi="Comic Sans MS"/>
+          <w:bCs/>
+          <w:sz w:val="24"/>
+          <w:szCs w:val="24"/>
+        </w:rPr>
+        <w:t xml:space="preserve">                                                                                                          </w:t>
+      </w:r>
+      <w:r>
+        <w:rPr>
+          <w:rFonts w:ascii="Comic Sans MS" w:hAnsi="Comic Sans MS"/>
+          <w:bCs/>
+          <w:sz w:val="24"/>
+          <w:szCs w:val="24"/>
+        </w:rPr>
+        <w:t xml:space="preserve">         </w:t>
+      </w:r>
+      <w:r>
+        <w:rPr>
+          <w:rFonts w:ascii="Comic Sans MS" w:hAnsi="Comic Sans MS"/>
+          <w:bCs/>
+          <w:sz w:val="24"/>
+          <w:szCs w:val="24"/>
+        </w:rPr>
+        <w:t>14</w:t>
+      </w:r>
+    </w:p>
+    <w:p>
+      <w:pPr>
+        <w:spacing w:after="0"/>
+        <w:jc w:val="both"/>
+        <w:rPr>
+          <w:rFonts w:ascii="Comic Sans MS" w:hAnsi="Comic Sans MS"/>
+          <w:bCs/>
+          <w:sz w:val="24"/>
+          <w:szCs w:val="24"/>
+        </w:rPr>
+      </w:pPr>
       <w:r>
         <w:rPr>
           <w:rFonts w:ascii="Comic Sans MS" w:hAnsi="Comic Sans MS"/>
@@ -1667,7 +1759,453 @@
           <w:sz w:val="24"/>
           <w:szCs w:val="24"/>
         </w:rPr>
+        <w:t xml:space="preserve">         </w:t>
+      </w:r>
+      <w:r>
+        <w:rPr>
+          <w:rFonts w:ascii="Comic Sans MS" w:hAnsi="Comic Sans MS"/>
+          <w:bCs/>
+          <w:sz w:val="24"/>
+          <w:szCs w:val="24"/>
+        </w:rPr>
         <w:t>15</w:t>
+      </w:r>
+    </w:p>
+    <w:p>
+      <w:pPr>
+        <w:spacing w:after="0"/>
+        <w:jc w:val="both"/>
+        <w:rPr>
+          <w:rFonts w:ascii="Comic Sans MS" w:hAnsi="Comic Sans MS"/>
+          <w:bCs/>
+          <w:sz w:val="24"/>
+          <w:szCs w:val="24"/>
+        </w:rPr>
+      </w:pPr>
+      <w:r>
+        <w:rPr>
+          <w:rFonts w:ascii="Comic Sans MS" w:hAnsi="Comic Sans MS"/>
+          <w:bCs/>
+          <w:sz w:val="24"/>
+          <w:szCs w:val="24"/>
+        </w:rPr>
+        <w:t>[NFR03</w:t>
+      </w:r>
+      <w:proofErr w:type="gramStart"/>
+      <w:r>
+        <w:rPr>
+          <w:rFonts w:ascii="Comic Sans MS" w:hAnsi="Comic Sans MS"/>
+          <w:bCs/>
+          <w:sz w:val="24"/>
+          <w:szCs w:val="24"/>
+        </w:rPr>
+        <w:t>]:</w:t>
+      </w:r>
+      <w:r>
+        <w:rPr>
+          <w:rFonts w:ascii="Comic Sans MS" w:hAnsi="Comic Sans MS"/>
+          <w:bCs/>
+          <w:sz w:val="24"/>
+          <w:szCs w:val="24"/>
+        </w:rPr>
+        <w:t xml:space="preserve">   </w:t>
+      </w:r>
+      <w:proofErr w:type="gramEnd"/>
+      <w:r>
+        <w:rPr>
+          <w:rFonts w:ascii="Comic Sans MS" w:hAnsi="Comic Sans MS"/>
+          <w:bCs/>
+          <w:sz w:val="24"/>
+          <w:szCs w:val="24"/>
+        </w:rPr>
+        <w:t xml:space="preserve">                                                                                                            </w:t>
+      </w:r>
+      <w:r>
+        <w:rPr>
+          <w:rFonts w:ascii="Comic Sans MS" w:hAnsi="Comic Sans MS"/>
+          <w:bCs/>
+          <w:sz w:val="24"/>
+          <w:szCs w:val="24"/>
+        </w:rPr>
+        <w:t xml:space="preserve">      </w:t>
+      </w:r>
+      <w:r>
+        <w:rPr>
+          <w:rFonts w:ascii="Comic Sans MS" w:hAnsi="Comic Sans MS"/>
+          <w:bCs/>
+          <w:sz w:val="24"/>
+          <w:szCs w:val="24"/>
+        </w:rPr>
+        <w:t>15</w:t>
+      </w:r>
+    </w:p>
+    <w:p>
+      <w:pPr>
+        <w:spacing w:after="0"/>
+        <w:jc w:val="both"/>
+        <w:rPr>
+          <w:rFonts w:ascii="Comic Sans MS" w:hAnsi="Comic Sans MS"/>
+          <w:bCs/>
+          <w:sz w:val="24"/>
+          <w:szCs w:val="24"/>
+        </w:rPr>
+      </w:pPr>
+      <w:r>
+        <w:rPr>
+          <w:rFonts w:ascii="Comic Sans MS" w:hAnsi="Comic Sans MS"/>
+          <w:bCs/>
+          <w:sz w:val="24"/>
+          <w:szCs w:val="24"/>
+        </w:rPr>
+        <w:t>[NFR04</w:t>
+      </w:r>
+      <w:proofErr w:type="gramStart"/>
+      <w:r>
+        <w:rPr>
+          <w:rFonts w:ascii="Comic Sans MS" w:hAnsi="Comic Sans MS"/>
+          <w:bCs/>
+          <w:sz w:val="24"/>
+          <w:szCs w:val="24"/>
+        </w:rPr>
+        <w:t>]:</w:t>
+      </w:r>
+      <w:r>
+        <w:rPr>
+          <w:rFonts w:ascii="Comic Sans MS" w:hAnsi="Comic Sans MS"/>
+          <w:bCs/>
+          <w:sz w:val="24"/>
+          <w:szCs w:val="24"/>
+        </w:rPr>
+        <w:t xml:space="preserve">   </w:t>
+      </w:r>
+      <w:proofErr w:type="gramEnd"/>
+      <w:r>
+        <w:rPr>
+          <w:rFonts w:ascii="Comic Sans MS" w:hAnsi="Comic Sans MS"/>
+          <w:bCs/>
+          <w:sz w:val="24"/>
+          <w:szCs w:val="24"/>
+        </w:rPr>
+        <w:t xml:space="preserve">                                                                                                            </w:t>
+      </w:r>
+      <w:r>
+        <w:rPr>
+          <w:rFonts w:ascii="Comic Sans MS" w:hAnsi="Comic Sans MS"/>
+          <w:bCs/>
+          <w:sz w:val="24"/>
+          <w:szCs w:val="24"/>
+        </w:rPr>
+        <w:t xml:space="preserve">      </w:t>
+      </w:r>
+      <w:r>
+        <w:rPr>
+          <w:rFonts w:ascii="Comic Sans MS" w:hAnsi="Comic Sans MS"/>
+          <w:bCs/>
+          <w:sz w:val="24"/>
+          <w:szCs w:val="24"/>
+        </w:rPr>
+        <w:t>15</w:t>
+      </w:r>
+    </w:p>
+    <w:p>
+      <w:pPr>
+        <w:spacing w:after="0"/>
+        <w:jc w:val="both"/>
+        <w:rPr>
+          <w:rFonts w:ascii="Comic Sans MS" w:hAnsi="Comic Sans MS"/>
+          <w:bCs/>
+          <w:sz w:val="24"/>
+          <w:szCs w:val="24"/>
+        </w:rPr>
+      </w:pPr>
+      <w:r>
+        <w:rPr>
+          <w:rFonts w:ascii="Comic Sans MS" w:hAnsi="Comic Sans MS"/>
+          <w:bCs/>
+          <w:sz w:val="24"/>
+          <w:szCs w:val="24"/>
+        </w:rPr>
+        <w:t>[NFR05</w:t>
+      </w:r>
+      <w:proofErr w:type="gramStart"/>
+      <w:r>
+        <w:rPr>
+          <w:rFonts w:ascii="Comic Sans MS" w:hAnsi="Comic Sans MS"/>
+          <w:bCs/>
+          <w:sz w:val="24"/>
+          <w:szCs w:val="24"/>
+        </w:rPr>
+        <w:t>]:</w:t>
+      </w:r>
+      <w:r>
+        <w:rPr>
+          <w:rFonts w:ascii="Comic Sans MS" w:hAnsi="Comic Sans MS"/>
+          <w:bCs/>
+          <w:sz w:val="24"/>
+          <w:szCs w:val="24"/>
+        </w:rPr>
+        <w:t xml:space="preserve">   </w:t>
+      </w:r>
+      <w:proofErr w:type="gramEnd"/>
+      <w:r>
+        <w:rPr>
+          <w:rFonts w:ascii="Comic Sans MS" w:hAnsi="Comic Sans MS"/>
+          <w:bCs/>
+          <w:sz w:val="24"/>
+          <w:szCs w:val="24"/>
+        </w:rPr>
+        <w:t xml:space="preserve">                                                                                                            </w:t>
+      </w:r>
+      <w:r>
+        <w:rPr>
+          <w:rFonts w:ascii="Comic Sans MS" w:hAnsi="Comic Sans MS"/>
+          <w:bCs/>
+          <w:sz w:val="24"/>
+          <w:szCs w:val="24"/>
+        </w:rPr>
+        <w:t xml:space="preserve">      </w:t>
+      </w:r>
+      <w:r>
+        <w:rPr>
+          <w:rFonts w:ascii="Comic Sans MS" w:hAnsi="Comic Sans MS"/>
+          <w:bCs/>
+          <w:sz w:val="24"/>
+          <w:szCs w:val="24"/>
+        </w:rPr>
+        <w:t>16</w:t>
+      </w:r>
+    </w:p>
+    <w:p>
+      <w:pPr>
+        <w:spacing w:after="0"/>
+        <w:jc w:val="both"/>
+        <w:rPr>
+          <w:rFonts w:ascii="Comic Sans MS" w:hAnsi="Comic Sans MS"/>
+          <w:bCs/>
+          <w:sz w:val="24"/>
+          <w:szCs w:val="24"/>
+        </w:rPr>
+      </w:pPr>
+      <w:r>
+        <w:rPr>
+          <w:rFonts w:ascii="Comic Sans MS" w:hAnsi="Comic Sans MS"/>
+          <w:bCs/>
+          <w:sz w:val="24"/>
+          <w:szCs w:val="24"/>
+        </w:rPr>
+        <w:t>[NFR06</w:t>
+      </w:r>
+      <w:proofErr w:type="gramStart"/>
+      <w:r>
+        <w:rPr>
+          <w:rFonts w:ascii="Comic Sans MS" w:hAnsi="Comic Sans MS"/>
+          <w:bCs/>
+          <w:sz w:val="24"/>
+          <w:szCs w:val="24"/>
+        </w:rPr>
+        <w:t>]:</w:t>
+      </w:r>
+      <w:r>
+        <w:rPr>
+          <w:rFonts w:ascii="Comic Sans MS" w:hAnsi="Comic Sans MS"/>
+          <w:bCs/>
+          <w:sz w:val="24"/>
+          <w:szCs w:val="24"/>
+        </w:rPr>
+        <w:t xml:space="preserve">   </w:t>
+      </w:r>
+      <w:proofErr w:type="gramEnd"/>
+      <w:r>
+        <w:rPr>
+          <w:rFonts w:ascii="Comic Sans MS" w:hAnsi="Comic Sans MS"/>
+          <w:bCs/>
+          <w:sz w:val="24"/>
+          <w:szCs w:val="24"/>
+        </w:rPr>
+        <w:t xml:space="preserve">                                                                                                           </w:t>
+      </w:r>
+      <w:r>
+        <w:rPr>
+          <w:rFonts w:ascii="Comic Sans MS" w:hAnsi="Comic Sans MS"/>
+          <w:bCs/>
+          <w:sz w:val="24"/>
+          <w:szCs w:val="24"/>
+        </w:rPr>
+        <w:t xml:space="preserve">     </w:t>
+      </w:r>
+      <w:r>
+        <w:rPr>
+          <w:rFonts w:ascii="Comic Sans MS" w:hAnsi="Comic Sans MS"/>
+          <w:bCs/>
+          <w:sz w:val="24"/>
+          <w:szCs w:val="24"/>
+        </w:rPr>
+        <w:t xml:space="preserve"> 16</w:t>
+      </w:r>
+    </w:p>
+    <w:p>
+      <w:pPr>
+        <w:spacing w:after="0"/>
+        <w:jc w:val="both"/>
+        <w:rPr>
+          <w:rFonts w:ascii="Comic Sans MS" w:hAnsi="Comic Sans MS"/>
+          <w:bCs/>
+          <w:sz w:val="24"/>
+          <w:szCs w:val="24"/>
+        </w:rPr>
+      </w:pPr>
+      <w:r>
+        <w:rPr>
+          <w:rFonts w:ascii="Comic Sans MS" w:hAnsi="Comic Sans MS"/>
+          <w:bCs/>
+          <w:sz w:val="24"/>
+          <w:szCs w:val="24"/>
+        </w:rPr>
+        <w:t>[NFR07</w:t>
+      </w:r>
+      <w:proofErr w:type="gramStart"/>
+      <w:r>
+        <w:rPr>
+          <w:rFonts w:ascii="Comic Sans MS" w:hAnsi="Comic Sans MS"/>
+          <w:bCs/>
+          <w:sz w:val="24"/>
+          <w:szCs w:val="24"/>
+        </w:rPr>
+        <w:t>]:</w:t>
+      </w:r>
+      <w:r>
+        <w:rPr>
+          <w:rFonts w:ascii="Comic Sans MS" w:hAnsi="Comic Sans MS"/>
+          <w:bCs/>
+          <w:sz w:val="24"/>
+          <w:szCs w:val="24"/>
+        </w:rPr>
+        <w:t xml:space="preserve">   </w:t>
+      </w:r>
+      <w:proofErr w:type="gramEnd"/>
+      <w:r>
+        <w:rPr>
+          <w:rFonts w:ascii="Comic Sans MS" w:hAnsi="Comic Sans MS"/>
+          <w:bCs/>
+          <w:sz w:val="24"/>
+          <w:szCs w:val="24"/>
+        </w:rPr>
+        <w:t xml:space="preserve">                                                                                                            </w:t>
+      </w:r>
+      <w:r>
+        <w:rPr>
+          <w:rFonts w:ascii="Comic Sans MS" w:hAnsi="Comic Sans MS"/>
+          <w:bCs/>
+          <w:sz w:val="24"/>
+          <w:szCs w:val="24"/>
+        </w:rPr>
+        <w:t xml:space="preserve">     </w:t>
+      </w:r>
+      <w:r>
+        <w:rPr>
+          <w:rFonts w:ascii="Comic Sans MS" w:hAnsi="Comic Sans MS"/>
+          <w:bCs/>
+          <w:sz w:val="24"/>
+          <w:szCs w:val="24"/>
+        </w:rPr>
+        <w:t>16</w:t>
+      </w:r>
+    </w:p>
+    <w:p>
+      <w:pPr>
+        <w:spacing w:after="0"/>
+        <w:jc w:val="both"/>
+        <w:rPr>
+          <w:rFonts w:ascii="Comic Sans MS" w:hAnsi="Comic Sans MS"/>
+          <w:bCs/>
+          <w:sz w:val="24"/>
+          <w:szCs w:val="24"/>
+        </w:rPr>
+      </w:pPr>
+      <w:r>
+        <w:rPr>
+          <w:rFonts w:ascii="Comic Sans MS" w:hAnsi="Comic Sans MS"/>
+          <w:bCs/>
+          <w:sz w:val="24"/>
+          <w:szCs w:val="24"/>
+        </w:rPr>
+        <w:t>[NFR08</w:t>
+      </w:r>
+      <w:proofErr w:type="gramStart"/>
+      <w:r>
+        <w:rPr>
+          <w:rFonts w:ascii="Comic Sans MS" w:hAnsi="Comic Sans MS"/>
+          <w:bCs/>
+          <w:sz w:val="24"/>
+          <w:szCs w:val="24"/>
+        </w:rPr>
+        <w:t>]:</w:t>
+      </w:r>
+      <w:r>
+        <w:rPr>
+          <w:rFonts w:ascii="Comic Sans MS" w:hAnsi="Comic Sans MS"/>
+          <w:bCs/>
+          <w:sz w:val="24"/>
+          <w:szCs w:val="24"/>
+        </w:rPr>
+        <w:t xml:space="preserve">   </w:t>
+      </w:r>
+      <w:proofErr w:type="gramEnd"/>
+      <w:r>
+        <w:rPr>
+          <w:rFonts w:ascii="Comic Sans MS" w:hAnsi="Comic Sans MS"/>
+          <w:bCs/>
+          <w:sz w:val="24"/>
+          <w:szCs w:val="24"/>
+        </w:rPr>
+        <w:t xml:space="preserve">                                                                                                            </w:t>
+      </w:r>
+      <w:r>
+        <w:rPr>
+          <w:rFonts w:ascii="Comic Sans MS" w:hAnsi="Comic Sans MS"/>
+          <w:bCs/>
+          <w:sz w:val="24"/>
+          <w:szCs w:val="24"/>
+        </w:rPr>
+        <w:t xml:space="preserve">     17</w:t>
+      </w:r>
+    </w:p>
+    <w:p>
+      <w:pPr>
+        <w:rPr>
+          <w:rStyle w:val="Enfasigrassetto"/>
+          <w:rFonts w:ascii="Comic Sans MS" w:hAnsi="Comic Sans MS" w:cs="Calibri"/>
+          <w:bCs w:val="0"/>
+          <w:color w:val="FF0000"/>
+          <w:sz w:val="28"/>
+          <w:szCs w:val="28"/>
+          <w:u w:val="single"/>
+        </w:rPr>
+      </w:pPr>
+      <w:r>
+        <w:rPr>
+          <w:rStyle w:val="Enfasigrassetto"/>
+          <w:rFonts w:ascii="Comic Sans MS" w:hAnsi="Comic Sans MS" w:cs="Calibri"/>
+          <w:b w:val="0"/>
+          <w:bCs w:val="0"/>
+          <w:color w:val="FF0000"/>
+          <w:sz w:val="28"/>
+          <w:szCs w:val="28"/>
+          <w:u w:val="single"/>
+        </w:rPr>
+        <w:t>5)Ambiente di destinazione</w:t>
+      </w:r>
+      <w:r>
+        <w:rPr>
+          <w:rStyle w:val="Enfasigrassetto"/>
+          <w:rFonts w:ascii="Comic Sans MS" w:hAnsi="Comic Sans MS" w:cs="Calibri"/>
+          <w:bCs w:val="0"/>
+          <w:color w:val="FF0000"/>
+          <w:sz w:val="28"/>
+          <w:szCs w:val="28"/>
+          <w:u w:val="single"/>
+        </w:rPr>
+        <w:t>:</w:t>
       </w:r>
     </w:p>
     <w:p>
@@ -1675,362 +2213,35 @@
         <w:spacing w:after="0"/>
         <w:jc w:val="right"/>
         <w:rPr>
-          <w:rFonts w:ascii="Comic Sans MS" w:hAnsi="Comic Sans MS"/>
-          <w:bCs/>
-          <w:sz w:val="24"/>
-          <w:szCs w:val="24"/>
-        </w:rPr>
-      </w:pPr>
-      <w:r>
-        <w:rPr>
-          <w:rFonts w:ascii="Comic Sans MS" w:hAnsi="Comic Sans MS"/>
-          <w:bCs/>
-          <w:sz w:val="24"/>
-          <w:szCs w:val="24"/>
-        </w:rPr>
-        <w:t>[NFR03</w:t>
-      </w:r>
-      <w:proofErr w:type="gramStart"/>
-      <w:r>
-        <w:rPr>
-          <w:rFonts w:ascii="Comic Sans MS" w:hAnsi="Comic Sans MS"/>
-          <w:bCs/>
-          <w:sz w:val="24"/>
-          <w:szCs w:val="24"/>
-        </w:rPr>
-        <w:t>]:</w:t>
-      </w:r>
-      <w:r>
-        <w:rPr>
-          <w:rFonts w:ascii="Comic Sans MS" w:hAnsi="Comic Sans MS"/>
-          <w:bCs/>
-          <w:sz w:val="24"/>
-          <w:szCs w:val="24"/>
-        </w:rPr>
-        <w:t xml:space="preserve">   </w:t>
-      </w:r>
-      <w:proofErr w:type="gramEnd"/>
-      <w:r>
-        <w:rPr>
-          <w:rFonts w:ascii="Comic Sans MS" w:hAnsi="Comic Sans MS"/>
-          <w:bCs/>
-          <w:sz w:val="24"/>
-          <w:szCs w:val="24"/>
-        </w:rPr>
-        <w:t xml:space="preserve">                                                                                                            15</w:t>
-      </w:r>
-    </w:p>
-    <w:p>
-      <w:pPr>
-        <w:spacing w:after="0"/>
-        <w:jc w:val="right"/>
-        <w:rPr>
-          <w:rFonts w:ascii="Comic Sans MS" w:hAnsi="Comic Sans MS"/>
-          <w:bCs/>
-          <w:sz w:val="24"/>
-          <w:szCs w:val="24"/>
-        </w:rPr>
-      </w:pPr>
-      <w:r>
-        <w:rPr>
-          <w:rFonts w:ascii="Comic Sans MS" w:hAnsi="Comic Sans MS"/>
-          <w:bCs/>
-          <w:sz w:val="24"/>
-          <w:szCs w:val="24"/>
-        </w:rPr>
-        <w:t>[NFR04</w:t>
-      </w:r>
-      <w:proofErr w:type="gramStart"/>
-      <w:r>
-        <w:rPr>
-          <w:rFonts w:ascii="Comic Sans MS" w:hAnsi="Comic Sans MS"/>
-          <w:bCs/>
-          <w:sz w:val="24"/>
-          <w:szCs w:val="24"/>
-        </w:rPr>
-        <w:t>]:</w:t>
-      </w:r>
-      <w:r>
-        <w:rPr>
-          <w:rFonts w:ascii="Comic Sans MS" w:hAnsi="Comic Sans MS"/>
-          <w:bCs/>
-          <w:sz w:val="24"/>
-          <w:szCs w:val="24"/>
-        </w:rPr>
-        <w:t xml:space="preserve">   </w:t>
-      </w:r>
-      <w:proofErr w:type="gramEnd"/>
-      <w:r>
-        <w:rPr>
-          <w:rFonts w:ascii="Comic Sans MS" w:hAnsi="Comic Sans MS"/>
-          <w:bCs/>
-          <w:sz w:val="24"/>
-          <w:szCs w:val="24"/>
-        </w:rPr>
-        <w:t xml:space="preserve">                                                                                                            15</w:t>
-      </w:r>
-    </w:p>
-    <w:p>
-      <w:pPr>
-        <w:spacing w:after="0"/>
-        <w:jc w:val="right"/>
-        <w:rPr>
-          <w:rFonts w:ascii="Comic Sans MS" w:hAnsi="Comic Sans MS"/>
-          <w:bCs/>
-          <w:sz w:val="24"/>
-          <w:szCs w:val="24"/>
-        </w:rPr>
-      </w:pPr>
-      <w:r>
-        <w:rPr>
-          <w:rFonts w:ascii="Comic Sans MS" w:hAnsi="Comic Sans MS"/>
-          <w:bCs/>
-          <w:sz w:val="24"/>
-          <w:szCs w:val="24"/>
-        </w:rPr>
-        <w:t>[NFR05</w:t>
-      </w:r>
-      <w:proofErr w:type="gramStart"/>
-      <w:r>
-        <w:rPr>
-          <w:rFonts w:ascii="Comic Sans MS" w:hAnsi="Comic Sans MS"/>
-          <w:bCs/>
-          <w:sz w:val="24"/>
-          <w:szCs w:val="24"/>
-        </w:rPr>
-        <w:t>]:</w:t>
-      </w:r>
-      <w:r>
-        <w:rPr>
-          <w:rFonts w:ascii="Comic Sans MS" w:hAnsi="Comic Sans MS"/>
-          <w:bCs/>
-          <w:sz w:val="24"/>
-          <w:szCs w:val="24"/>
-        </w:rPr>
-        <w:t xml:space="preserve">   </w:t>
-      </w:r>
-      <w:proofErr w:type="gramEnd"/>
-      <w:r>
-        <w:rPr>
-          <w:rFonts w:ascii="Comic Sans MS" w:hAnsi="Comic Sans MS"/>
-          <w:bCs/>
-          <w:sz w:val="24"/>
-          <w:szCs w:val="24"/>
-        </w:rPr>
-        <w:t xml:space="preserve">                                                                                                            16</w:t>
-      </w:r>
-    </w:p>
-    <w:p>
-      <w:pPr>
-        <w:spacing w:after="0"/>
-        <w:jc w:val="right"/>
-        <w:rPr>
-          <w:rFonts w:ascii="Comic Sans MS" w:hAnsi="Comic Sans MS"/>
-          <w:bCs/>
-          <w:sz w:val="24"/>
-          <w:szCs w:val="24"/>
-        </w:rPr>
-      </w:pPr>
-      <w:r>
-        <w:rPr>
-          <w:rFonts w:ascii="Comic Sans MS" w:hAnsi="Comic Sans MS"/>
-          <w:bCs/>
-          <w:sz w:val="24"/>
-          <w:szCs w:val="24"/>
-        </w:rPr>
-        <w:t>[NFR06</w:t>
-      </w:r>
-      <w:proofErr w:type="gramStart"/>
-      <w:r>
-        <w:rPr>
-          <w:rFonts w:ascii="Comic Sans MS" w:hAnsi="Comic Sans MS"/>
-          <w:bCs/>
-          <w:sz w:val="24"/>
-          <w:szCs w:val="24"/>
-        </w:rPr>
-        <w:t>]:</w:t>
-      </w:r>
-      <w:r>
-        <w:rPr>
-          <w:rFonts w:ascii="Comic Sans MS" w:hAnsi="Comic Sans MS"/>
-          <w:bCs/>
-          <w:sz w:val="24"/>
-          <w:szCs w:val="24"/>
-        </w:rPr>
-        <w:t xml:space="preserve">   </w:t>
-      </w:r>
-      <w:proofErr w:type="gramEnd"/>
-      <w:r>
-        <w:rPr>
-          <w:rFonts w:ascii="Comic Sans MS" w:hAnsi="Comic Sans MS"/>
-          <w:bCs/>
-          <w:sz w:val="24"/>
-          <w:szCs w:val="24"/>
-        </w:rPr>
-        <w:t xml:space="preserve">                                                                                                            16</w:t>
-      </w:r>
-    </w:p>
-    <w:p>
-      <w:pPr>
-        <w:spacing w:after="0"/>
-        <w:jc w:val="right"/>
-        <w:rPr>
-          <w:rFonts w:ascii="Comic Sans MS" w:hAnsi="Comic Sans MS"/>
-          <w:bCs/>
-          <w:sz w:val="24"/>
-          <w:szCs w:val="24"/>
-        </w:rPr>
-      </w:pPr>
-      <w:r>
-        <w:rPr>
-          <w:rFonts w:ascii="Comic Sans MS" w:hAnsi="Comic Sans MS"/>
-          <w:bCs/>
-          <w:sz w:val="24"/>
-          <w:szCs w:val="24"/>
-        </w:rPr>
-        <w:t>[NFR08</w:t>
-      </w:r>
-      <w:proofErr w:type="gramStart"/>
-      <w:r>
-        <w:rPr>
-          <w:rFonts w:ascii="Comic Sans MS" w:hAnsi="Comic Sans MS"/>
-          <w:bCs/>
-          <w:sz w:val="24"/>
-          <w:szCs w:val="24"/>
-        </w:rPr>
-        <w:t>]:</w:t>
-      </w:r>
-      <w:r>
-        <w:rPr>
-          <w:rFonts w:ascii="Comic Sans MS" w:hAnsi="Comic Sans MS"/>
-          <w:bCs/>
-          <w:sz w:val="24"/>
-          <w:szCs w:val="24"/>
-        </w:rPr>
-        <w:t xml:space="preserve">   </w:t>
-      </w:r>
-      <w:proofErr w:type="gramEnd"/>
-      <w:r>
-        <w:rPr>
-          <w:rFonts w:ascii="Comic Sans MS" w:hAnsi="Comic Sans MS"/>
-          <w:bCs/>
-          <w:sz w:val="24"/>
-          <w:szCs w:val="24"/>
-        </w:rPr>
-        <w:t xml:space="preserve">                                                                                                            16</w:t>
-      </w:r>
-    </w:p>
-    <w:p>
-      <w:pPr>
-        <w:spacing w:after="0"/>
-        <w:jc w:val="right"/>
-        <w:rPr>
-          <w:rFonts w:ascii="Comic Sans MS" w:hAnsi="Comic Sans MS"/>
-          <w:bCs/>
-          <w:sz w:val="24"/>
-          <w:szCs w:val="24"/>
-        </w:rPr>
-      </w:pPr>
-      <w:r>
-        <w:rPr>
-          <w:rFonts w:ascii="Comic Sans MS" w:hAnsi="Comic Sans MS"/>
-          <w:bCs/>
-          <w:sz w:val="24"/>
-          <w:szCs w:val="24"/>
-        </w:rPr>
-        <w:t>[NFR09</w:t>
-      </w:r>
-      <w:proofErr w:type="gramStart"/>
-      <w:r>
-        <w:rPr>
-          <w:rFonts w:ascii="Comic Sans MS" w:hAnsi="Comic Sans MS"/>
-          <w:bCs/>
-          <w:sz w:val="24"/>
-          <w:szCs w:val="24"/>
-        </w:rPr>
-        <w:t>]:</w:t>
-      </w:r>
-      <w:r>
-        <w:rPr>
-          <w:rFonts w:ascii="Comic Sans MS" w:hAnsi="Comic Sans MS"/>
-          <w:bCs/>
-          <w:sz w:val="24"/>
-          <w:szCs w:val="24"/>
-        </w:rPr>
-        <w:t xml:space="preserve">   </w:t>
-      </w:r>
-      <w:proofErr w:type="gramEnd"/>
-      <w:r>
-        <w:rPr>
-          <w:rFonts w:ascii="Comic Sans MS" w:hAnsi="Comic Sans MS"/>
-          <w:bCs/>
-          <w:sz w:val="24"/>
-          <w:szCs w:val="24"/>
-        </w:rPr>
-        <w:t xml:space="preserve">                                                                                                            16</w:t>
-      </w:r>
-    </w:p>
-    <w:p>
-      <w:pPr>
-        <w:rPr>
-          <w:rStyle w:val="Enfasigrassetto"/>
-          <w:rFonts w:ascii="Comic Sans MS" w:hAnsi="Comic Sans MS" w:cs="Calibri"/>
-          <w:bCs w:val="0"/>
-          <w:color w:val="FF0000"/>
-          <w:sz w:val="28"/>
-          <w:szCs w:val="28"/>
-          <w:u w:val="single"/>
-        </w:rPr>
-      </w:pPr>
-      <w:r>
-        <w:rPr>
-          <w:rStyle w:val="Enfasigrassetto"/>
-          <w:rFonts w:ascii="Comic Sans MS" w:hAnsi="Comic Sans MS" w:cs="Calibri"/>
-          <w:b w:val="0"/>
-          <w:bCs w:val="0"/>
-          <w:color w:val="FF0000"/>
-          <w:sz w:val="28"/>
-          <w:szCs w:val="28"/>
-          <w:u w:val="single"/>
-        </w:rPr>
-        <w:t>5)Ambiente di destinazione</w:t>
-      </w:r>
-      <w:r>
-        <w:rPr>
-          <w:rStyle w:val="Enfasigrassetto"/>
-          <w:rFonts w:ascii="Comic Sans MS" w:hAnsi="Comic Sans MS" w:cs="Calibri"/>
-          <w:bCs w:val="0"/>
-          <w:color w:val="FF0000"/>
-          <w:sz w:val="28"/>
-          <w:szCs w:val="28"/>
-          <w:u w:val="single"/>
-        </w:rPr>
-        <w:t>:</w:t>
-      </w:r>
-    </w:p>
-    <w:p>
-      <w:pPr>
-        <w:spacing w:after="0"/>
-        <w:jc w:val="right"/>
-        <w:rPr>
-          <w:rStyle w:val="Enfasigrassetto"/>
-          <w:rFonts w:ascii="Comic Sans MS" w:hAnsi="Comic Sans MS" w:cs="Calibri"/>
-          <w:b w:val="0"/>
-          <w:bCs w:val="0"/>
-          <w:sz w:val="24"/>
-          <w:szCs w:val="24"/>
-        </w:rPr>
-      </w:pPr>
-      <w:r>
-        <w:rPr>
-          <w:rStyle w:val="Enfasigrassetto"/>
-          <w:rFonts w:ascii="Comic Sans MS" w:hAnsi="Comic Sans MS" w:cs="Calibri"/>
-          <w:b w:val="0"/>
-          <w:bCs w:val="0"/>
-          <w:sz w:val="24"/>
-          <w:szCs w:val="24"/>
-        </w:rPr>
-        <w:t>Destinazione                                                                                                         16</w:t>
+          <w:rStyle w:val="Enfasigrassetto"/>
+          <w:rFonts w:ascii="Comic Sans MS" w:hAnsi="Comic Sans MS" w:cs="Calibri"/>
+          <w:b w:val="0"/>
+          <w:bCs w:val="0"/>
+          <w:sz w:val="24"/>
+          <w:szCs w:val="24"/>
+        </w:rPr>
+      </w:pPr>
+      <w:r>
+        <w:rPr>
+          <w:rStyle w:val="Enfasigrassetto"/>
+          <w:rFonts w:ascii="Comic Sans MS" w:hAnsi="Comic Sans MS" w:cs="Calibri"/>
+          <w:b w:val="0"/>
+          <w:bCs w:val="0"/>
+          <w:sz w:val="24"/>
+          <w:szCs w:val="24"/>
+        </w:rPr>
+        <w:t xml:space="preserve">Destinazione                                                                           </w:t>
+      </w:r>
+      <w:r>
+        <w:rPr>
+          <w:rStyle w:val="Enfasigrassetto"/>
+          <w:rFonts w:ascii="Comic Sans MS" w:hAnsi="Comic Sans MS" w:cs="Calibri"/>
+          <w:b w:val="0"/>
+          <w:bCs w:val="0"/>
+          <w:sz w:val="24"/>
+          <w:szCs w:val="24"/>
+        </w:rPr>
+        <w:t xml:space="preserve">                              17</w:t>
       </w:r>
     </w:p>
     <w:p>
@@ -3160,6 +3371,135 @@
           </w:p>
         </w:tc>
       </w:tr>
+      <w:tr>
+        <w:tc>
+          <w:tcPr>
+            <w:cnfStyle w:val="001000000000" w:firstRow="0" w:lastRow="0" w:firstColumn="1" w:lastColumn="0" w:oddVBand="0" w:evenVBand="0" w:oddHBand="0" w:evenHBand="0" w:firstRowFirstColumn="0" w:firstRowLastColumn="0" w:lastRowFirstColumn="0" w:lastRowLastColumn="0"/>
+            <w:tcW w:w="2360" w:type="dxa"/>
+          </w:tcPr>
+          <w:p>
+            <w:pPr>
+              <w:tabs>
+                <w:tab w:val="left" w:pos="4050"/>
+              </w:tabs>
+              <w:spacing w:before="150" w:after="150" w:line="510" w:lineRule="atLeast"/>
+              <w:jc w:val="both"/>
+              <w:outlineLvl w:val="0"/>
+              <w:rPr>
+                <w:rStyle w:val="Enfasigrassetto"/>
+                <w:rFonts w:ascii="Comic Sans MS" w:hAnsi="Comic Sans MS" w:cs="Calibri"/>
+                <w:sz w:val="28"/>
+                <w:szCs w:val="28"/>
+              </w:rPr>
+            </w:pPr>
+            <w:r>
+              <w:rPr>
+                <w:rStyle w:val="Enfasigrassetto"/>
+                <w:rFonts w:ascii="Comic Sans MS" w:hAnsi="Comic Sans MS" w:cs="Calibri"/>
+                <w:sz w:val="28"/>
+                <w:szCs w:val="28"/>
+              </w:rPr>
+              <w:lastRenderedPageBreak/>
+              <w:t>6/11/2020</w:t>
+            </w:r>
+          </w:p>
+        </w:tc>
+        <w:tc>
+          <w:tcPr>
+            <w:tcW w:w="2370" w:type="dxa"/>
+          </w:tcPr>
+          <w:p>
+            <w:pPr>
+              <w:tabs>
+                <w:tab w:val="left" w:pos="4050"/>
+              </w:tabs>
+              <w:spacing w:before="150" w:after="150" w:line="510" w:lineRule="atLeast"/>
+              <w:jc w:val="both"/>
+              <w:outlineLvl w:val="0"/>
+              <w:cnfStyle w:val="000000000000" w:firstRow="0" w:lastRow="0" w:firstColumn="0" w:lastColumn="0" w:oddVBand="0" w:evenVBand="0" w:oddHBand="0" w:evenHBand="0" w:firstRowFirstColumn="0" w:firstRowLastColumn="0" w:lastRowFirstColumn="0" w:lastRowLastColumn="0"/>
+              <w:rPr>
+                <w:rStyle w:val="Enfasigrassetto"/>
+                <w:rFonts w:ascii="Comic Sans MS" w:hAnsi="Comic Sans MS" w:cs="Calibri"/>
+                <w:b w:val="0"/>
+                <w:bCs w:val="0"/>
+                <w:sz w:val="32"/>
+                <w:szCs w:val="32"/>
+              </w:rPr>
+            </w:pPr>
+            <w:r>
+              <w:rPr>
+                <w:rStyle w:val="Enfasigrassetto"/>
+                <w:rFonts w:ascii="Comic Sans MS" w:hAnsi="Comic Sans MS" w:cs="Calibri"/>
+                <w:b w:val="0"/>
+                <w:bCs w:val="0"/>
+                <w:sz w:val="32"/>
+                <w:szCs w:val="32"/>
+              </w:rPr>
+              <w:t>1.4.2</w:t>
+            </w:r>
+          </w:p>
+        </w:tc>
+        <w:tc>
+          <w:tcPr>
+            <w:tcW w:w="2559" w:type="dxa"/>
+          </w:tcPr>
+          <w:p>
+            <w:pPr>
+              <w:tabs>
+                <w:tab w:val="left" w:pos="4050"/>
+              </w:tabs>
+              <w:spacing w:before="150" w:after="150" w:line="510" w:lineRule="atLeast"/>
+              <w:outlineLvl w:val="0"/>
+              <w:cnfStyle w:val="000000000000" w:firstRow="0" w:lastRow="0" w:firstColumn="0" w:lastColumn="0" w:oddVBand="0" w:evenVBand="0" w:oddHBand="0" w:evenHBand="0" w:firstRowFirstColumn="0" w:firstRowLastColumn="0" w:lastRowFirstColumn="0" w:lastRowLastColumn="0"/>
+              <w:rPr>
+                <w:rStyle w:val="Enfasigrassetto"/>
+                <w:rFonts w:ascii="Comic Sans MS" w:hAnsi="Comic Sans MS" w:cs="Calibri"/>
+                <w:b w:val="0"/>
+                <w:bCs w:val="0"/>
+              </w:rPr>
+            </w:pPr>
+            <w:r>
+              <w:rPr>
+                <w:rStyle w:val="Enfasigrassetto"/>
+                <w:rFonts w:ascii="Comic Sans MS" w:hAnsi="Comic Sans MS" w:cs="Calibri"/>
+                <w:b w:val="0"/>
+                <w:bCs w:val="0"/>
+              </w:rPr>
+              <w:t>Revisione requisiti</w:t>
+            </w:r>
+          </w:p>
+        </w:tc>
+        <w:tc>
+          <w:tcPr>
+            <w:tcW w:w="3054" w:type="dxa"/>
+          </w:tcPr>
+          <w:p>
+            <w:pPr>
+              <w:tabs>
+                <w:tab w:val="left" w:pos="4050"/>
+              </w:tabs>
+              <w:spacing w:line="510" w:lineRule="atLeast"/>
+              <w:outlineLvl w:val="0"/>
+              <w:cnfStyle w:val="000000000000" w:firstRow="0" w:lastRow="0" w:firstColumn="0" w:lastColumn="0" w:oddVBand="0" w:evenVBand="0" w:oddHBand="0" w:evenHBand="0" w:firstRowFirstColumn="0" w:firstRowLastColumn="0" w:lastRowFirstColumn="0" w:lastRowLastColumn="0"/>
+              <w:rPr>
+                <w:rStyle w:val="Enfasigrassetto"/>
+                <w:rFonts w:ascii="Comic Sans MS" w:hAnsi="Comic Sans MS" w:cs="Calibri"/>
+                <w:b w:val="0"/>
+                <w:bCs w:val="0"/>
+              </w:rPr>
+            </w:pPr>
+            <w:r>
+              <w:rPr>
+                <w:rStyle w:val="Enfasigrassetto"/>
+                <w:rFonts w:ascii="Comic Sans MS" w:hAnsi="Comic Sans MS" w:cs="Calibri"/>
+                <w:b w:val="0"/>
+                <w:bCs w:val="0"/>
+              </w:rPr>
+              <w:t>Crescenzo Mazzone</w:t>
+            </w:r>
+          </w:p>
+        </w:tc>
+      </w:tr>
     </w:tbl>
     <w:p>
       <w:pPr>
@@ -3207,7 +3547,6 @@
           <w:sz w:val="32"/>
           <w:szCs w:val="32"/>
         </w:rPr>
-        <w:lastRenderedPageBreak/>
         <w:t xml:space="preserve">   </w:t>
       </w:r>
     </w:p>
@@ -3939,31 +4278,7 @@
           <w:sz w:val="24"/>
           <w:szCs w:val="24"/>
         </w:rPr>
-        <w:t>i suoi dati e clicca sul pulsante LOG-IN. Essendo il primo utilizzo dell’</w:t>
-      </w:r>
-      <w:proofErr w:type="spellStart"/>
-      <w:r>
-        <w:rPr>
-          <w:rStyle w:val="Enfasigrassetto"/>
-          <w:rFonts w:ascii="Comic Sans MS" w:hAnsi="Comic Sans MS" w:cs="Calibri"/>
-          <w:b w:val="0"/>
-          <w:bCs w:val="0"/>
-          <w:sz w:val="24"/>
-          <w:szCs w:val="24"/>
-        </w:rPr>
-        <w:t>app</w:t>
-      </w:r>
-      <w:proofErr w:type="spellEnd"/>
-      <w:r>
-        <w:rPr>
-          <w:rStyle w:val="Enfasigrassetto"/>
-          <w:rFonts w:ascii="Comic Sans MS" w:hAnsi="Comic Sans MS" w:cs="Calibri"/>
-          <w:b w:val="0"/>
-          <w:bCs w:val="0"/>
-          <w:sz w:val="24"/>
-          <w:szCs w:val="24"/>
-        </w:rPr>
-        <w:t xml:space="preserve"> da parte di </w:t>
+        <w:t xml:space="preserve">i suoi dati e clicca sul pulsante LOG-IN. Essendo il primo utilizzo dell’app da parte di </w:t>
       </w:r>
       <w:r>
         <w:rPr>
@@ -6537,25 +6852,7 @@
           <w:sz w:val="28"/>
           <w:szCs w:val="28"/>
         </w:rPr>
-        <w:t xml:space="preserve"> la possibilità di accedere alle funzionalità dell’</w:t>
-      </w:r>
-      <w:proofErr w:type="spellStart"/>
-      <w:r>
-        <w:rPr>
-          <w:rFonts w:ascii="Abadi" w:hAnsi="Abadi"/>
-          <w:sz w:val="28"/>
-          <w:szCs w:val="28"/>
-        </w:rPr>
-        <w:t>app</w:t>
-      </w:r>
-      <w:proofErr w:type="spellEnd"/>
-      <w:r>
-        <w:rPr>
-          <w:rFonts w:ascii="Abadi" w:hAnsi="Abadi"/>
-          <w:sz w:val="28"/>
-          <w:szCs w:val="28"/>
-        </w:rPr>
-        <w:t xml:space="preserve"> e quindi poter sfidare altri utenti registrati inserendo:</w:t>
+        <w:t xml:space="preserve"> la possibilità di accedere alle funzionalità dell’app e quindi poter sfidare altri utenti registrati inserendo:</w:t>
       </w:r>
     </w:p>
     <w:p>
@@ -6608,7 +6905,17 @@
           <w:sz w:val="28"/>
           <w:szCs w:val="28"/>
         </w:rPr>
-        <w:t>[FR03]:</w:t>
+        <w:t>[FR04</w:t>
+      </w:r>
+      <w:r>
+        <w:rPr>
+          <w:rFonts w:ascii="Comic Sans MS" w:hAnsi="Comic Sans MS"/>
+          <w:b/>
+          <w:bCs/>
+          <w:sz w:val="28"/>
+          <w:szCs w:val="28"/>
+        </w:rPr>
+        <w:t>]:</w:t>
       </w:r>
       <w:r>
         <w:rPr>
@@ -7101,8 +7408,26 @@
           <w:sz w:val="28"/>
           <w:szCs w:val="28"/>
         </w:rPr>
-        <w:t>, la possibilità di rimuovere utenti inattivi per molto tempo.</w:t>
-      </w:r>
+        <w:t xml:space="preserve">, la possibilità di rimuovere </w:t>
+      </w:r>
+      <w:r>
+        <w:rPr>
+          <w:rFonts w:ascii="Abadi" w:hAnsi="Abadi"/>
+          <w:sz w:val="28"/>
+          <w:szCs w:val="28"/>
+        </w:rPr>
+        <w:t xml:space="preserve">utenti inattivi per molto tempo o utenti </w:t>
+      </w:r>
+      <w:proofErr w:type="gramStart"/>
+      <w:r>
+        <w:rPr>
+          <w:rFonts w:ascii="Abadi" w:hAnsi="Abadi"/>
+          <w:sz w:val="28"/>
+          <w:szCs w:val="28"/>
+        </w:rPr>
+        <w:t>segnalati .</w:t>
+      </w:r>
+      <w:proofErr w:type="gramEnd"/>
     </w:p>
     <w:p>
       <w:pPr>
@@ -7432,24 +7757,32 @@
           <w:sz w:val="32"/>
           <w:szCs w:val="32"/>
         </w:rPr>
-        <w:t>GIOCATORE (</w:t>
-      </w:r>
-      <w:proofErr w:type="spellStart"/>
+        <w:t>UTENTE-GIOCATORE</w:t>
+      </w:r>
       <w:r>
         <w:rPr>
           <w:rFonts w:ascii="Abadi" w:hAnsi="Abadi"/>
           <w:sz w:val="32"/>
           <w:szCs w:val="32"/>
         </w:rPr>
-        <w:t>playing</w:t>
-      </w:r>
-      <w:proofErr w:type="spellEnd"/>
+        <w:t xml:space="preserve"> (</w:t>
+      </w:r>
+      <w:proofErr w:type="spellStart"/>
       <w:r>
         <w:rPr>
           <w:rFonts w:ascii="Abadi" w:hAnsi="Abadi"/>
           <w:sz w:val="32"/>
           <w:szCs w:val="32"/>
         </w:rPr>
+        <w:t>playing</w:t>
+      </w:r>
+      <w:proofErr w:type="spellEnd"/>
+      <w:r>
+        <w:rPr>
+          <w:rFonts w:ascii="Abadi" w:hAnsi="Abadi"/>
+          <w:sz w:val="32"/>
+          <w:szCs w:val="32"/>
+        </w:rPr>
         <w:t xml:space="preserve">) </w:t>
       </w:r>
     </w:p>
@@ -7499,13 +7832,99 @@
       <w:pPr>
         <w:rPr>
           <w:rFonts w:ascii="Comic Sans MS" w:hAnsi="Comic Sans MS"/>
+          <w:sz w:val="28"/>
+          <w:szCs w:val="28"/>
+        </w:rPr>
+      </w:pPr>
+      <w:r>
+        <w:rPr>
+          <w:rFonts w:ascii="Comic Sans MS" w:hAnsi="Comic Sans MS"/>
           <w:b/>
           <w:bCs/>
           <w:sz w:val="28"/>
           <w:szCs w:val="28"/>
         </w:rPr>
-      </w:pPr>
-      <w:r>
+        <w:t>[FR12]:</w:t>
+      </w:r>
+      <w:r>
+        <w:rPr>
+          <w:rFonts w:ascii="Comic Sans MS" w:hAnsi="Comic Sans MS"/>
+          <w:sz w:val="28"/>
+          <w:szCs w:val="28"/>
+        </w:rPr>
+        <w:t xml:space="preserve"> </w:t>
+      </w:r>
+      <w:r>
+        <w:rPr>
+          <w:rFonts w:ascii="Abadi" w:hAnsi="Abadi"/>
+          <w:sz w:val="32"/>
+          <w:szCs w:val="32"/>
+        </w:rPr>
+        <w:t xml:space="preserve">UTENTE-GIOCATORE (report) </w:t>
+      </w:r>
+    </w:p>
+    <w:p>
+      <w:pPr>
+        <w:rPr>
+          <w:rFonts w:ascii="Abadi" w:hAnsi="Abadi"/>
+          <w:sz w:val="28"/>
+          <w:szCs w:val="28"/>
+        </w:rPr>
+      </w:pPr>
+      <w:r>
+        <w:rPr>
+          <w:rFonts w:ascii="Abadi" w:hAnsi="Abadi"/>
+          <w:sz w:val="24"/>
+          <w:szCs w:val="24"/>
+        </w:rPr>
+        <w:t>-</w:t>
+      </w:r>
+      <w:r>
+        <w:rPr>
+          <w:rFonts w:ascii="Abadi" w:hAnsi="Abadi"/>
+          <w:sz w:val="28"/>
+          <w:szCs w:val="28"/>
+        </w:rPr>
+        <w:t>Il sistema deve fornire all’</w:t>
+      </w:r>
+      <w:r>
+        <w:rPr>
+          <w:rFonts w:ascii="Abadi" w:hAnsi="Abadi"/>
+          <w:sz w:val="28"/>
+          <w:szCs w:val="28"/>
+          <w:u w:val="single"/>
+        </w:rPr>
+        <w:t>utente</w:t>
+      </w:r>
+      <w:r>
+        <w:rPr>
+          <w:rFonts w:ascii="Abadi" w:hAnsi="Abadi"/>
+          <w:sz w:val="28"/>
+          <w:szCs w:val="28"/>
+        </w:rPr>
+        <w:t xml:space="preserve"> la possibilità di segnalare altri </w:t>
+      </w:r>
+      <w:proofErr w:type="gramStart"/>
+      <w:r>
+        <w:rPr>
+          <w:rFonts w:ascii="Abadi" w:hAnsi="Abadi"/>
+          <w:sz w:val="28"/>
+          <w:szCs w:val="28"/>
+        </w:rPr>
+        <w:t>utenti ,</w:t>
+      </w:r>
+      <w:proofErr w:type="gramEnd"/>
+      <w:r>
+        <w:rPr>
+          <w:rFonts w:ascii="Abadi" w:hAnsi="Abadi"/>
+          <w:sz w:val="28"/>
+          <w:szCs w:val="28"/>
+        </w:rPr>
+        <w:t xml:space="preserve"> nel caso in cui questi per esempio scrivano testi scurrili all’interno delle domande che scrivono in partita.</w:t>
+      </w:r>
+    </w:p>
+    <w:p>
+      <w:pPr>
         <w:rPr>
           <w:rFonts w:ascii="Comic Sans MS" w:hAnsi="Comic Sans MS"/>
           <w:b/>
@@ -7513,153 +7932,22 @@
           <w:sz w:val="28"/>
           <w:szCs w:val="28"/>
         </w:rPr>
+      </w:pPr>
+      <w:r>
+        <w:rPr>
+          <w:rFonts w:ascii="Comic Sans MS" w:hAnsi="Comic Sans MS"/>
+          <w:b/>
+          <w:bCs/>
+          <w:sz w:val="28"/>
+          <w:szCs w:val="28"/>
+        </w:rPr>
         <w:t>Tabella delle priorità:</w:t>
-      </w:r>
-    </w:p>
-    <w:p>
-      <w:pPr>
-        <w:rPr>
-          <w:rFonts w:ascii="Comic Sans MS" w:hAnsi="Comic Sans MS"/>
-          <w:sz w:val="24"/>
-          <w:szCs w:val="24"/>
-        </w:rPr>
-      </w:pPr>
-      <w:r>
-        <w:rPr>
-          <w:rFonts w:ascii="Comic Sans MS" w:hAnsi="Comic Sans MS"/>
-          <w:sz w:val="24"/>
-          <w:szCs w:val="24"/>
-        </w:rPr>
-        <w:t>(U): utente</w:t>
-      </w:r>
-    </w:p>
-    <w:p>
-      <w:pPr>
-        <w:rPr>
-          <w:rFonts w:ascii="Comic Sans MS" w:hAnsi="Comic Sans MS"/>
-          <w:sz w:val="24"/>
-          <w:szCs w:val="24"/>
-        </w:rPr>
-      </w:pPr>
-      <w:r>
-        <w:rPr>
-          <w:rFonts w:ascii="Comic Sans MS" w:hAnsi="Comic Sans MS"/>
-          <w:sz w:val="24"/>
-          <w:szCs w:val="24"/>
-        </w:rPr>
-        <w:t>(</w:t>
-      </w:r>
-      <w:r>
-        <w:rPr>
-          <w:rFonts w:ascii="Comic Sans MS" w:hAnsi="Comic Sans MS"/>
-          <w:sz w:val="24"/>
-          <w:szCs w:val="24"/>
-        </w:rPr>
-        <w:t>GC</w:t>
-      </w:r>
-      <w:r>
-        <w:rPr>
-          <w:rFonts w:ascii="Comic Sans MS" w:hAnsi="Comic Sans MS"/>
-          <w:sz w:val="24"/>
-          <w:szCs w:val="24"/>
-        </w:rPr>
-        <w:t xml:space="preserve">): </w:t>
-      </w:r>
-      <w:r>
-        <w:rPr>
-          <w:rFonts w:ascii="Comic Sans MS" w:hAnsi="Comic Sans MS"/>
-          <w:sz w:val="24"/>
-          <w:szCs w:val="24"/>
-        </w:rPr>
-        <w:t>gestore categorie</w:t>
-      </w:r>
-    </w:p>
-    <w:p>
-      <w:pPr>
-        <w:rPr>
-          <w:rFonts w:ascii="Comic Sans MS" w:hAnsi="Comic Sans MS"/>
-          <w:sz w:val="24"/>
-          <w:szCs w:val="24"/>
-        </w:rPr>
-      </w:pPr>
-      <w:r>
-        <w:rPr>
-          <w:rFonts w:ascii="Comic Sans MS" w:hAnsi="Comic Sans MS"/>
-          <w:sz w:val="24"/>
-          <w:szCs w:val="24"/>
-        </w:rPr>
-        <w:t>(</w:t>
-      </w:r>
-      <w:r>
-        <w:rPr>
-          <w:rFonts w:ascii="Comic Sans MS" w:hAnsi="Comic Sans MS"/>
-          <w:sz w:val="24"/>
-          <w:szCs w:val="24"/>
-        </w:rPr>
-        <w:t>GU</w:t>
-      </w:r>
-      <w:r>
-        <w:rPr>
-          <w:rFonts w:ascii="Comic Sans MS" w:hAnsi="Comic Sans MS"/>
-          <w:sz w:val="24"/>
-          <w:szCs w:val="24"/>
-        </w:rPr>
-        <w:t xml:space="preserve">): </w:t>
-      </w:r>
-      <w:r>
-        <w:rPr>
-          <w:rFonts w:ascii="Comic Sans MS" w:hAnsi="Comic Sans MS"/>
-          <w:sz w:val="24"/>
-          <w:szCs w:val="24"/>
-        </w:rPr>
-        <w:t>gestore utenti</w:t>
-      </w:r>
-    </w:p>
-    <w:p>
-      <w:pPr>
-        <w:rPr>
-          <w:rFonts w:ascii="Comic Sans MS" w:hAnsi="Comic Sans MS"/>
-          <w:sz w:val="24"/>
-          <w:szCs w:val="24"/>
-        </w:rPr>
-      </w:pPr>
-      <w:r>
-        <w:rPr>
-          <w:rFonts w:ascii="Comic Sans MS" w:hAnsi="Comic Sans MS"/>
-          <w:sz w:val="24"/>
-          <w:szCs w:val="24"/>
-        </w:rPr>
-        <w:t>(</w:t>
-      </w:r>
-      <w:r>
-        <w:rPr>
-          <w:rFonts w:ascii="Comic Sans MS" w:hAnsi="Comic Sans MS"/>
-          <w:sz w:val="24"/>
-          <w:szCs w:val="24"/>
-        </w:rPr>
-        <w:t>UG</w:t>
-      </w:r>
-      <w:r>
-        <w:rPr>
-          <w:rFonts w:ascii="Comic Sans MS" w:hAnsi="Comic Sans MS"/>
-          <w:sz w:val="24"/>
-          <w:szCs w:val="24"/>
-        </w:rPr>
-        <w:t xml:space="preserve">): </w:t>
-      </w:r>
-      <w:r>
-        <w:rPr>
-          <w:rFonts w:ascii="Comic Sans MS" w:hAnsi="Comic Sans MS"/>
-          <w:sz w:val="24"/>
-          <w:szCs w:val="24"/>
-        </w:rPr>
-        <w:t>utente giocatore</w:t>
       </w:r>
     </w:p>
     <w:tbl>
       <w:tblPr>
         <w:tblStyle w:val="Grigliatabella"/>
-        <w:tblpPr w:leftFromText="141" w:rightFromText="141" w:vertAnchor="page" w:horzAnchor="margin" w:tblpY="9991"/>
+        <w:tblpPr w:leftFromText="141" w:rightFromText="141" w:vertAnchor="page" w:horzAnchor="margin" w:tblpXSpec="right" w:tblpY="10666"/>
         <w:tblW w:w="0" w:type="auto"/>
         <w:tblLook w:val="04A0" w:firstRow="1" w:lastRow="0" w:firstColumn="1" w:lastColumn="0" w:noHBand="0" w:noVBand="1"/>
       </w:tblPr>
@@ -8367,7 +8655,204 @@
           </w:p>
         </w:tc>
       </w:tr>
+      <w:tr>
+        <w:trPr>
+          <w:trHeight w:val="292"/>
+        </w:trPr>
+        <w:tc>
+          <w:tcPr>
+            <w:tcW w:w="2983" w:type="dxa"/>
+          </w:tcPr>
+          <w:p>
+            <w:pPr>
+              <w:rPr>
+                <w:rFonts w:ascii="Comic Sans MS" w:hAnsi="Comic Sans MS"/>
+                <w:sz w:val="24"/>
+                <w:szCs w:val="24"/>
+              </w:rPr>
+            </w:pPr>
+            <w:r>
+              <w:rPr>
+                <w:rFonts w:ascii="Comic Sans MS" w:hAnsi="Comic Sans MS"/>
+                <w:sz w:val="24"/>
+                <w:szCs w:val="24"/>
+              </w:rPr>
+              <w:t>(UG)Report</w:t>
+            </w:r>
+          </w:p>
+        </w:tc>
+        <w:tc>
+          <w:tcPr>
+            <w:tcW w:w="2305" w:type="dxa"/>
+          </w:tcPr>
+          <w:p>
+            <w:pPr>
+              <w:rPr>
+                <w:rFonts w:ascii="Comic Sans MS" w:hAnsi="Comic Sans MS"/>
+                <w:sz w:val="24"/>
+                <w:szCs w:val="24"/>
+              </w:rPr>
+            </w:pPr>
+            <w:r>
+              <w:rPr>
+                <w:rFonts w:ascii="Comic Sans MS" w:hAnsi="Comic Sans MS"/>
+                <w:sz w:val="24"/>
+                <w:szCs w:val="24"/>
+              </w:rPr>
+              <w:t>basso</w:t>
+            </w:r>
+          </w:p>
+        </w:tc>
+      </w:tr>
     </w:tbl>
+    <w:p>
+      <w:pPr>
+        <w:rPr>
+          <w:rFonts w:ascii="Comic Sans MS" w:hAnsi="Comic Sans MS"/>
+          <w:sz w:val="24"/>
+          <w:szCs w:val="24"/>
+        </w:rPr>
+      </w:pPr>
+      <w:r>
+        <w:rPr>
+          <w:rFonts w:ascii="Comic Sans MS" w:hAnsi="Comic Sans MS"/>
+          <w:sz w:val="24"/>
+          <w:szCs w:val="24"/>
+        </w:rPr>
+        <w:t xml:space="preserve"> </w:t>
+      </w:r>
+      <w:r>
+        <w:rPr>
+          <w:rFonts w:ascii="Comic Sans MS" w:hAnsi="Comic Sans MS"/>
+          <w:sz w:val="24"/>
+          <w:szCs w:val="24"/>
+        </w:rPr>
+        <w:t>(U): utente</w:t>
+      </w:r>
+    </w:p>
+    <w:p>
+      <w:pPr>
+        <w:rPr>
+          <w:rFonts w:ascii="Comic Sans MS" w:hAnsi="Comic Sans MS"/>
+          <w:sz w:val="24"/>
+          <w:szCs w:val="24"/>
+        </w:rPr>
+      </w:pPr>
+      <w:r>
+        <w:rPr>
+          <w:rFonts w:ascii="Comic Sans MS" w:hAnsi="Comic Sans MS"/>
+          <w:sz w:val="24"/>
+          <w:szCs w:val="24"/>
+        </w:rPr>
+        <w:t>(</w:t>
+      </w:r>
+      <w:r>
+        <w:rPr>
+          <w:rFonts w:ascii="Comic Sans MS" w:hAnsi="Comic Sans MS"/>
+          <w:sz w:val="24"/>
+          <w:szCs w:val="24"/>
+        </w:rPr>
+        <w:t>GC</w:t>
+      </w:r>
+      <w:r>
+        <w:rPr>
+          <w:rFonts w:ascii="Comic Sans MS" w:hAnsi="Comic Sans MS"/>
+          <w:sz w:val="24"/>
+          <w:szCs w:val="24"/>
+        </w:rPr>
+        <w:t xml:space="preserve">): </w:t>
+      </w:r>
+      <w:r>
+        <w:rPr>
+          <w:rFonts w:ascii="Comic Sans MS" w:hAnsi="Comic Sans MS"/>
+          <w:sz w:val="24"/>
+          <w:szCs w:val="24"/>
+        </w:rPr>
+        <w:t>gestore categorie</w:t>
+      </w:r>
+    </w:p>
+    <w:p>
+      <w:pPr>
+        <w:rPr>
+          <w:rFonts w:ascii="Comic Sans MS" w:hAnsi="Comic Sans MS"/>
+          <w:sz w:val="24"/>
+          <w:szCs w:val="24"/>
+        </w:rPr>
+      </w:pPr>
+      <w:r>
+        <w:rPr>
+          <w:rFonts w:ascii="Comic Sans MS" w:hAnsi="Comic Sans MS"/>
+          <w:sz w:val="24"/>
+          <w:szCs w:val="24"/>
+        </w:rPr>
+        <w:t>(</w:t>
+      </w:r>
+      <w:r>
+        <w:rPr>
+          <w:rFonts w:ascii="Comic Sans MS" w:hAnsi="Comic Sans MS"/>
+          <w:sz w:val="24"/>
+          <w:szCs w:val="24"/>
+        </w:rPr>
+        <w:t>GU</w:t>
+      </w:r>
+      <w:r>
+        <w:rPr>
+          <w:rFonts w:ascii="Comic Sans MS" w:hAnsi="Comic Sans MS"/>
+          <w:sz w:val="24"/>
+          <w:szCs w:val="24"/>
+        </w:rPr>
+        <w:t xml:space="preserve">): </w:t>
+      </w:r>
+      <w:r>
+        <w:rPr>
+          <w:rFonts w:ascii="Comic Sans MS" w:hAnsi="Comic Sans MS"/>
+          <w:sz w:val="24"/>
+          <w:szCs w:val="24"/>
+        </w:rPr>
+        <w:t>gestore utenti</w:t>
+      </w:r>
+    </w:p>
+    <w:p>
+      <w:pPr>
+        <w:rPr>
+          <w:rFonts w:ascii="Comic Sans MS" w:hAnsi="Comic Sans MS"/>
+          <w:sz w:val="24"/>
+          <w:szCs w:val="24"/>
+        </w:rPr>
+      </w:pPr>
+      <w:r>
+        <w:rPr>
+          <w:rFonts w:ascii="Comic Sans MS" w:hAnsi="Comic Sans MS"/>
+          <w:sz w:val="24"/>
+          <w:szCs w:val="24"/>
+        </w:rPr>
+        <w:t>(</w:t>
+      </w:r>
+      <w:r>
+        <w:rPr>
+          <w:rFonts w:ascii="Comic Sans MS" w:hAnsi="Comic Sans MS"/>
+          <w:sz w:val="24"/>
+          <w:szCs w:val="24"/>
+        </w:rPr>
+        <w:t>UG</w:t>
+      </w:r>
+      <w:r>
+        <w:rPr>
+          <w:rFonts w:ascii="Comic Sans MS" w:hAnsi="Comic Sans MS"/>
+          <w:sz w:val="24"/>
+          <w:szCs w:val="24"/>
+        </w:rPr>
+        <w:t xml:space="preserve">): </w:t>
+      </w:r>
+      <w:r>
+        <w:rPr>
+          <w:rFonts w:ascii="Comic Sans MS" w:hAnsi="Comic Sans MS"/>
+          <w:sz w:val="24"/>
+          <w:szCs w:val="24"/>
+        </w:rPr>
+        <w:t>utente giocatore</w:t>
+      </w:r>
+    </w:p>
     <w:p>
       <w:pPr>
         <w:rPr>
@@ -8520,17 +9005,6 @@
           <w:szCs w:val="28"/>
         </w:rPr>
       </w:pPr>
-    </w:p>
-    <w:p>
-      <w:pPr>
-        <w:rPr>
-          <w:rFonts w:ascii="Comic Sans MS" w:hAnsi="Comic Sans MS"/>
-          <w:b/>
-          <w:bCs/>
-          <w:sz w:val="28"/>
-          <w:szCs w:val="28"/>
-        </w:rPr>
-      </w:pPr>
       <w:r>
         <w:rPr>
           <w:rFonts w:ascii="Comic Sans MS" w:hAnsi="Comic Sans MS"/>
@@ -8591,10 +9065,29 @@
     </w:p>
     <w:p>
       <w:pPr>
-        <w:pStyle w:val="Default"/>
-        <w:rPr>
-          <w:sz w:val="28"/>
-          <w:szCs w:val="28"/>
+        <w:rPr>
+          <w:rFonts w:ascii="Arial" w:hAnsi="Arial" w:cs="Arial"/>
+          <w:sz w:val="32"/>
+          <w:szCs w:val="32"/>
+        </w:rPr>
+      </w:pPr>
+      <w:r>
+        <w:rPr>
+          <w:rFonts w:ascii="Arial" w:hAnsi="Arial" w:cs="Arial"/>
+          <w:sz w:val="32"/>
+          <w:szCs w:val="32"/>
+        </w:rPr>
+        <w:t>Se l’utente ruota il dispositivo l’interfaccia non cambierà ne ruoterà.</w:t>
+      </w:r>
+      <w:bookmarkStart w:id="0" w:name="_GoBack"/>
+      <w:bookmarkEnd w:id="0"/>
+    </w:p>
+    <w:p>
+      <w:pPr>
+        <w:rPr>
+          <w:rFonts w:ascii="Arial" w:hAnsi="Arial" w:cs="Arial"/>
+          <w:sz w:val="32"/>
+          <w:szCs w:val="32"/>
         </w:rPr>
       </w:pPr>
       <w:r>
@@ -8650,307 +9143,6 @@
     </w:p>
     <w:p>
       <w:pPr>
-        <w:rPr>
-          <w:rFonts w:ascii="Arial" w:hAnsi="Arial" w:cs="Arial"/>
-          <w:sz w:val="32"/>
-          <w:szCs w:val="32"/>
-          <w:u w:val="single"/>
-        </w:rPr>
-      </w:pPr>
-      <w:r>
-        <w:rPr>
-          <w:rFonts w:ascii="Comic Sans MS" w:hAnsi="Comic Sans MS"/>
-          <w:b/>
-          <w:bCs/>
-          <w:sz w:val="28"/>
-          <w:szCs w:val="28"/>
-        </w:rPr>
-        <w:t>[NFR0</w:t>
-      </w:r>
-      <w:r>
-        <w:rPr>
-          <w:rFonts w:ascii="Comic Sans MS" w:hAnsi="Comic Sans MS"/>
-          <w:b/>
-          <w:bCs/>
-          <w:sz w:val="28"/>
-          <w:szCs w:val="28"/>
-        </w:rPr>
-        <w:t>2</w:t>
-      </w:r>
-      <w:r>
-        <w:rPr>
-          <w:rFonts w:ascii="Comic Sans MS" w:hAnsi="Comic Sans MS"/>
-          <w:b/>
-          <w:bCs/>
-          <w:sz w:val="28"/>
-          <w:szCs w:val="28"/>
-        </w:rPr>
-        <w:t>]:</w:t>
-      </w:r>
-    </w:p>
-    <w:p>
-      <w:pPr>
-        <w:ind w:left="708"/>
-        <w:rPr>
-          <w:rFonts w:ascii="TimesNewRomanPSMT" w:hAnsi="TimesNewRomanPSMT" w:cs="TimesNewRomanPSMT"/>
-          <w:sz w:val="26"/>
-          <w:szCs w:val="26"/>
-        </w:rPr>
-      </w:pPr>
-      <w:proofErr w:type="spellStart"/>
-      <w:r>
-        <w:rPr>
-          <w:rFonts w:ascii="Arial" w:hAnsi="Arial" w:cs="Arial"/>
-          <w:sz w:val="32"/>
-          <w:szCs w:val="32"/>
-          <w:u w:val="single"/>
-        </w:rPr>
-        <w:t>Documentation</w:t>
-      </w:r>
-      <w:proofErr w:type="spellEnd"/>
-      <w:r>
-        <w:rPr>
-          <w:rFonts w:ascii="TimesNewRomanPSMT" w:hAnsi="TimesNewRomanPSMT" w:cs="TimesNewRomanPSMT"/>
-          <w:sz w:val="16"/>
-          <w:szCs w:val="16"/>
-        </w:rPr>
-        <w:t xml:space="preserve"> </w:t>
-      </w:r>
-    </w:p>
-    <w:p>
-      <w:pPr>
-        <w:pStyle w:val="Paragrafoelenco"/>
-        <w:ind w:left="0"/>
-        <w:rPr>
-          <w:rStyle w:val="Enfasigrassetto"/>
-          <w:rFonts w:ascii="Comic Sans MS" w:hAnsi="Comic Sans MS" w:cs="Arial"/>
-          <w:bCs w:val="0"/>
-          <w:color w:val="111111"/>
-          <w:sz w:val="24"/>
-          <w:szCs w:val="24"/>
-          <w:shd w:val="clear" w:color="auto" w:fill="FFFFFF"/>
-        </w:rPr>
-      </w:pPr>
-      <w:r>
-        <w:rPr>
-          <w:rStyle w:val="Enfasigrassetto"/>
-          <w:rFonts w:ascii="Comic Sans MS" w:hAnsi="Comic Sans MS" w:cs="Arial"/>
-          <w:bCs w:val="0"/>
-          <w:color w:val="111111"/>
-          <w:sz w:val="24"/>
-          <w:szCs w:val="24"/>
-          <w:shd w:val="clear" w:color="auto" w:fill="FFFFFF"/>
-        </w:rPr>
-        <w:t>Regole del quiz:</w:t>
-      </w:r>
-    </w:p>
-    <w:p>
-      <w:pPr>
-        <w:pStyle w:val="Paragrafoelenco"/>
-        <w:ind w:left="0"/>
-        <w:rPr>
-          <w:rStyle w:val="Enfasigrassetto"/>
-          <w:rFonts w:ascii="Comic Sans MS" w:hAnsi="Comic Sans MS" w:cs="Arial"/>
-          <w:bCs w:val="0"/>
-          <w:color w:val="111111"/>
-          <w:sz w:val="24"/>
-          <w:szCs w:val="24"/>
-          <w:shd w:val="clear" w:color="auto" w:fill="FFFFFF"/>
-        </w:rPr>
-      </w:pPr>
-    </w:p>
-    <w:p>
-      <w:pPr>
-        <w:pStyle w:val="Paragrafoelenco"/>
-        <w:ind w:left="0"/>
-        <w:rPr>
-          <w:rStyle w:val="Enfasigrassetto"/>
-          <w:rFonts w:ascii="Comic Sans MS" w:hAnsi="Comic Sans MS" w:cs="Calibri"/>
-          <w:b w:val="0"/>
-          <w:bCs w:val="0"/>
-          <w:sz w:val="24"/>
-          <w:szCs w:val="24"/>
-        </w:rPr>
-      </w:pPr>
-      <w:r>
-        <w:rPr>
-          <w:rStyle w:val="Enfasigrassetto"/>
-          <w:rFonts w:ascii="Comic Sans MS" w:hAnsi="Comic Sans MS" w:cs="Calibri"/>
-          <w:b w:val="0"/>
-          <w:bCs w:val="0"/>
-          <w:sz w:val="24"/>
-          <w:szCs w:val="24"/>
-        </w:rPr>
-        <w:lastRenderedPageBreak/>
-        <w:t>In ogni partita l’utente dovrà rispondere a una serie di domande, in alcuni casi potrà sceglierle per l’avversario o anche crearle per l’avversario. In ogni caso ogni domanda da rispondere, scegliere o creare ha un tempo di azione (intorno ai 30 secondi). Se il tempo di azione termina prima che l’utente ha fatto una scelta gli sarà assegnata una penalità. Non influirà sullo storico poiché non ha dato nessuna risposta. Le penalità si accumulano, ognuna conta -0,25. Le risposte corrette segnano 1 punto e le risposte sbagliate 0. Vince l’utente che fa più punti, in caso di pareggio chi ha il tempo minore. Se l’utente guadagna 2 penalità, alla terza viene messo offline e il suo avversario vince. Oltretutto in base alla modalità di gioco scelta cambieranno i tempi di attesa.</w:t>
-      </w:r>
-    </w:p>
-    <w:p>
-      <w:pPr>
-        <w:pStyle w:val="Paragrafoelenco"/>
-        <w:ind w:left="0"/>
-        <w:rPr>
-          <w:rStyle w:val="Enfasigrassetto"/>
-          <w:rFonts w:ascii="Comic Sans MS" w:hAnsi="Comic Sans MS" w:cs="Calibri"/>
-          <w:b w:val="0"/>
-          <w:bCs w:val="0"/>
-          <w:sz w:val="24"/>
-          <w:szCs w:val="24"/>
-        </w:rPr>
-      </w:pPr>
-      <w:r>
-        <w:rPr>
-          <w:rStyle w:val="Enfasigrassetto"/>
-          <w:rFonts w:ascii="Comic Sans MS" w:hAnsi="Comic Sans MS" w:cs="Calibri"/>
-          <w:b w:val="0"/>
-          <w:bCs w:val="0"/>
-          <w:sz w:val="24"/>
-          <w:szCs w:val="24"/>
-        </w:rPr>
-        <w:t>Nella modalità classica e nella modalità RESTART gli utenti risponderanno in maniera autonoma alle domande e quando avranno finito di rispondere dovranno attendere l’avversario o viceversa per conoscere il risultato della partita. Nella modalità MISC ad ogni domanda da rispondere, scegliere o creare l’utente dovrà aspettare il suo avversario o viceversa.</w:t>
-      </w:r>
-    </w:p>
-    <w:p>
-      <w:pPr>
-        <w:pStyle w:val="Paragrafoelenco"/>
-        <w:ind w:left="0"/>
-        <w:rPr>
-          <w:rStyle w:val="Enfasigrassetto"/>
-          <w:rFonts w:ascii="Comic Sans MS" w:hAnsi="Comic Sans MS" w:cs="Calibri"/>
-          <w:b w:val="0"/>
-          <w:bCs w:val="0"/>
-          <w:sz w:val="24"/>
-          <w:szCs w:val="24"/>
-        </w:rPr>
-      </w:pPr>
-    </w:p>
-    <w:p>
-      <w:pPr>
-        <w:pStyle w:val="Paragrafoelenco"/>
-        <w:ind w:left="0"/>
-        <w:rPr>
-          <w:rStyle w:val="Enfasigrassetto"/>
-          <w:rFonts w:ascii="Comic Sans MS" w:hAnsi="Comic Sans MS" w:cs="Calibri"/>
-          <w:bCs w:val="0"/>
-          <w:sz w:val="24"/>
-          <w:szCs w:val="24"/>
-        </w:rPr>
-      </w:pPr>
-      <w:r>
-        <w:rPr>
-          <w:rStyle w:val="Enfasigrassetto"/>
-          <w:rFonts w:ascii="Comic Sans MS" w:hAnsi="Comic Sans MS" w:cs="Calibri"/>
-          <w:bCs w:val="0"/>
-          <w:sz w:val="24"/>
-          <w:szCs w:val="24"/>
-        </w:rPr>
-        <w:t>Funzionamento Intelligenza Artificiale:</w:t>
-      </w:r>
-    </w:p>
-    <w:p>
-      <w:pPr>
-        <w:jc w:val="both"/>
-        <w:rPr>
-          <w:rStyle w:val="Enfasigrassetto"/>
-          <w:rFonts w:ascii="Comic Sans MS" w:hAnsi="Comic Sans MS" w:cs="Calibri"/>
-          <w:b w:val="0"/>
-          <w:bCs w:val="0"/>
-          <w:sz w:val="24"/>
-          <w:szCs w:val="24"/>
-        </w:rPr>
-      </w:pPr>
-      <w:r>
-        <w:rPr>
-          <w:rStyle w:val="Enfasigrassetto"/>
-          <w:rFonts w:ascii="Comic Sans MS" w:hAnsi="Comic Sans MS" w:cs="Calibri"/>
-          <w:b w:val="0"/>
-          <w:bCs w:val="0"/>
-          <w:sz w:val="24"/>
-          <w:szCs w:val="24"/>
-        </w:rPr>
-        <w:t>L’obiettivo dell’intelligenza sarà quello di mettere in difficoltà l’utente proponendogli domande sempre più difficili. Ogni volta che l’utente risponde a una domanda, il suo risultato viene usato dall’intelligenza per capire su quali argomenti è più o meno bravo l’utente. Se un utente risponde in maniera corretta a diverse domande di storia sarà meno probabile che l’intelligenza gli proporrà ancora domande di storia.</w:t>
-      </w:r>
-    </w:p>
-    <w:p>
-      <w:pPr>
-        <w:jc w:val="both"/>
-        <w:rPr>
-          <w:rStyle w:val="Enfasigrassetto"/>
-          <w:rFonts w:ascii="Comic Sans MS" w:hAnsi="Comic Sans MS" w:cs="Calibri"/>
-          <w:b w:val="0"/>
-          <w:bCs w:val="0"/>
-          <w:sz w:val="24"/>
-          <w:szCs w:val="24"/>
-        </w:rPr>
-      </w:pPr>
-    </w:p>
-    <w:p>
-      <w:pPr>
-        <w:jc w:val="both"/>
-        <w:rPr>
-          <w:rStyle w:val="Enfasigrassetto"/>
-          <w:rFonts w:ascii="Comic Sans MS" w:hAnsi="Comic Sans MS" w:cs="Calibri"/>
-          <w:bCs w:val="0"/>
-          <w:sz w:val="24"/>
-          <w:szCs w:val="24"/>
-        </w:rPr>
-      </w:pPr>
-      <w:r>
-        <w:rPr>
-          <w:rStyle w:val="Enfasigrassetto"/>
-          <w:rFonts w:ascii="Comic Sans MS" w:hAnsi="Comic Sans MS" w:cs="Calibri"/>
-          <w:bCs w:val="0"/>
-          <w:sz w:val="24"/>
-          <w:szCs w:val="24"/>
-        </w:rPr>
-        <w:t>Scelte implementative</w:t>
-      </w:r>
-    </w:p>
-    <w:p>
-      <w:pPr>
-        <w:jc w:val="both"/>
-        <w:rPr>
-          <w:rFonts w:ascii="Arial" w:hAnsi="Arial" w:cs="Arial"/>
-          <w:sz w:val="28"/>
-          <w:szCs w:val="28"/>
-          <w:u w:val="single"/>
-        </w:rPr>
-      </w:pPr>
-      <w:r>
-        <w:rPr>
-          <w:rStyle w:val="Enfasigrassetto"/>
-          <w:rFonts w:ascii="Comic Sans MS" w:hAnsi="Comic Sans MS" w:cs="Calibri"/>
-          <w:b w:val="0"/>
-          <w:bCs w:val="0"/>
-          <w:sz w:val="24"/>
-          <w:szCs w:val="24"/>
-        </w:rPr>
-        <w:t>L’u</w:t>
-      </w:r>
-      <w:r>
-        <w:rPr>
-          <w:rStyle w:val="Enfasigrassetto"/>
-          <w:rFonts w:ascii="Comic Sans MS" w:hAnsi="Comic Sans MS" w:cs="Calibri"/>
-          <w:b w:val="0"/>
-          <w:bCs w:val="0"/>
-          <w:sz w:val="24"/>
-          <w:szCs w:val="24"/>
-        </w:rPr>
-        <w:t>tente non deve avere la possibilità di vedere se ha risposto in maniera corretta o meno ad una specifica domanda. Lo scopo del nostro sistema è di spronare l’utente a informarsi su quelli che sono gli argomenti più difficoltosi per lui.</w:t>
-      </w:r>
-    </w:p>
-    <w:p>
-      <w:pPr>
-        <w:rPr>
-          <w:rFonts w:ascii="Arial" w:hAnsi="Arial" w:cs="Arial"/>
-          <w:sz w:val="28"/>
-          <w:szCs w:val="28"/>
-          <w:u w:val="single"/>
-        </w:rPr>
-      </w:pPr>
-    </w:p>
-    <w:p>
-      <w:pPr>
         <w:pStyle w:val="Paragrafoelenco"/>
         <w:numPr>
           <w:ilvl w:val="0"/>
@@ -8973,6 +9165,7 @@
           <w:sz w:val="40"/>
           <w:szCs w:val="40"/>
         </w:rPr>
+        <w:lastRenderedPageBreak/>
         <w:t xml:space="preserve"> </w:t>
       </w:r>
       <w:r>
@@ -9014,7 +9207,7 @@
           <w:sz w:val="28"/>
           <w:szCs w:val="28"/>
         </w:rPr>
-        <w:t>3</w:t>
+        <w:t>2</w:t>
       </w:r>
       <w:r>
         <w:rPr>
@@ -9108,7 +9301,7 @@
           <w:sz w:val="28"/>
           <w:szCs w:val="28"/>
         </w:rPr>
-        <w:t>4</w:t>
+        <w:t>3</w:t>
       </w:r>
       <w:r>
         <w:rPr>
@@ -9300,7 +9493,7 @@
           <w:sz w:val="28"/>
           <w:szCs w:val="28"/>
         </w:rPr>
-        <w:t>5</w:t>
+        <w:t>4</w:t>
       </w:r>
       <w:r>
         <w:rPr>
@@ -9471,8 +9664,8 @@
           <w:rFonts w:ascii="Arial" w:hAnsi="Arial" w:cs="Arial"/>
           <w:b/>
           <w:bCs/>
-          <w:sz w:val="28"/>
-          <w:szCs w:val="28"/>
+          <w:sz w:val="40"/>
+          <w:szCs w:val="40"/>
         </w:rPr>
       </w:pPr>
       <w:proofErr w:type="spellStart"/>
@@ -9481,8 +9674,8 @@
           <w:rFonts w:ascii="Arial" w:hAnsi="Arial" w:cs="Arial"/>
           <w:b/>
           <w:bCs/>
-          <w:sz w:val="36"/>
-          <w:szCs w:val="36"/>
+          <w:sz w:val="40"/>
+          <w:szCs w:val="40"/>
         </w:rPr>
         <w:t>Supportability</w:t>
       </w:r>
@@ -9516,7 +9709,7 @@
           <w:sz w:val="28"/>
           <w:szCs w:val="28"/>
         </w:rPr>
-        <w:t>6</w:t>
+        <w:t>5</w:t>
       </w:r>
       <w:r>
         <w:rPr>
@@ -9675,7 +9868,7 @@
           <w:sz w:val="28"/>
           <w:szCs w:val="28"/>
         </w:rPr>
-        <w:t>8</w:t>
+        <w:t>6</w:t>
       </w:r>
       <w:r>
         <w:rPr>
@@ -9787,6 +9980,7 @@
           <w:szCs w:val="40"/>
         </w:rPr>
       </w:pPr>
+      <w:proofErr w:type="spellStart"/>
       <w:r>
         <w:rPr>
           <w:rFonts w:ascii="Arial" w:hAnsi="Arial" w:cs="Arial"/>
@@ -9795,7 +9989,50 @@
           <w:sz w:val="40"/>
           <w:szCs w:val="40"/>
         </w:rPr>
-        <w:t xml:space="preserve"> Packaging</w:t>
+        <w:lastRenderedPageBreak/>
+        <w:t>Constraints</w:t>
+      </w:r>
+      <w:proofErr w:type="spellEnd"/>
+    </w:p>
+    <w:p>
+      <w:pPr>
+        <w:rPr>
+          <w:rFonts w:ascii="Comic Sans MS" w:hAnsi="Comic Sans MS"/>
+          <w:b/>
+          <w:bCs/>
+          <w:sz w:val="28"/>
+          <w:szCs w:val="28"/>
+        </w:rPr>
+      </w:pPr>
+      <w:r>
+        <w:rPr>
+          <w:rFonts w:ascii="Comic Sans MS" w:hAnsi="Comic Sans MS"/>
+          <w:b/>
+          <w:bCs/>
+          <w:sz w:val="28"/>
+          <w:szCs w:val="28"/>
+        </w:rPr>
+        <w:t>[NFR0</w:t>
+      </w:r>
+      <w:r>
+        <w:rPr>
+          <w:rFonts w:ascii="Comic Sans MS" w:hAnsi="Comic Sans MS"/>
+          <w:b/>
+          <w:bCs/>
+          <w:sz w:val="28"/>
+          <w:szCs w:val="28"/>
+        </w:rPr>
+        <w:t>7</w:t>
+      </w:r>
+      <w:r>
+        <w:rPr>
+          <w:rFonts w:ascii="Comic Sans MS" w:hAnsi="Comic Sans MS"/>
+          <w:b/>
+          <w:bCs/>
+          <w:sz w:val="28"/>
+          <w:szCs w:val="28"/>
+        </w:rPr>
+        <w:t>]:</w:t>
       </w:r>
     </w:p>
     <w:p>
@@ -9806,52 +10043,284 @@
           <w:rFonts w:ascii="Arial" w:hAnsi="Arial" w:cs="Arial"/>
           <w:b/>
           <w:bCs/>
-          <w:sz w:val="28"/>
-          <w:szCs w:val="28"/>
-        </w:rPr>
-      </w:pPr>
+          <w:sz w:val="40"/>
+          <w:szCs w:val="40"/>
+        </w:rPr>
+      </w:pPr>
+    </w:p>
+    <w:p>
+      <w:pPr>
+        <w:ind w:left="360"/>
+        <w:rPr>
+          <w:rFonts w:ascii="TimesNewRomanPSMT" w:hAnsi="TimesNewRomanPSMT" w:cs="TimesNewRomanPSMT"/>
+          <w:sz w:val="26"/>
+          <w:szCs w:val="26"/>
+        </w:rPr>
+      </w:pPr>
+      <w:r>
+        <w:rPr>
+          <w:rFonts w:ascii="Arial" w:hAnsi="Arial" w:cs="Arial"/>
+          <w:sz w:val="32"/>
+          <w:szCs w:val="32"/>
+          <w:u w:val="single"/>
+        </w:rPr>
+        <w:t>Additional Documentation</w:t>
+      </w:r>
+      <w:r>
+        <w:rPr>
+          <w:rFonts w:ascii="TimesNewRomanPSMT" w:hAnsi="TimesNewRomanPSMT" w:cs="TimesNewRomanPSMT"/>
+          <w:sz w:val="16"/>
+          <w:szCs w:val="16"/>
+        </w:rPr>
+        <w:t xml:space="preserve"> </w:t>
+      </w:r>
+    </w:p>
+    <w:p>
+      <w:pPr>
+        <w:ind w:left="360"/>
+        <w:rPr>
+          <w:rStyle w:val="Enfasigrassetto"/>
+          <w:rFonts w:ascii="Comic Sans MS" w:hAnsi="Comic Sans MS" w:cs="Arial"/>
+          <w:bCs w:val="0"/>
+          <w:color w:val="111111"/>
+          <w:sz w:val="24"/>
+          <w:szCs w:val="24"/>
+          <w:shd w:val="clear" w:color="auto" w:fill="FFFFFF"/>
+        </w:rPr>
+      </w:pPr>
+      <w:r>
+        <w:rPr>
+          <w:rStyle w:val="Enfasigrassetto"/>
+          <w:rFonts w:ascii="Comic Sans MS" w:hAnsi="Comic Sans MS" w:cs="Arial"/>
+          <w:bCs w:val="0"/>
+          <w:color w:val="111111"/>
+          <w:sz w:val="24"/>
+          <w:szCs w:val="24"/>
+          <w:shd w:val="clear" w:color="auto" w:fill="FFFFFF"/>
+        </w:rPr>
+        <w:t>Regole del quiz:</w:t>
+      </w:r>
+    </w:p>
+    <w:p>
+      <w:pPr>
+        <w:ind w:left="360"/>
+        <w:rPr>
+          <w:rStyle w:val="Enfasigrassetto"/>
+          <w:rFonts w:ascii="Comic Sans MS" w:hAnsi="Comic Sans MS" w:cs="Arial"/>
+          <w:bCs w:val="0"/>
+          <w:color w:val="111111"/>
+          <w:sz w:val="24"/>
+          <w:szCs w:val="24"/>
+          <w:shd w:val="clear" w:color="auto" w:fill="FFFFFF"/>
+        </w:rPr>
+      </w:pPr>
+    </w:p>
+    <w:p>
+      <w:pPr>
+        <w:ind w:left="360"/>
+        <w:rPr>
+          <w:rStyle w:val="Enfasigrassetto"/>
+          <w:rFonts w:ascii="Comic Sans MS" w:hAnsi="Comic Sans MS" w:cs="Calibri"/>
+          <w:b w:val="0"/>
+          <w:bCs w:val="0"/>
+          <w:sz w:val="24"/>
+          <w:szCs w:val="24"/>
+        </w:rPr>
+      </w:pPr>
+      <w:r>
+        <w:rPr>
+          <w:rStyle w:val="Enfasigrassetto"/>
+          <w:rFonts w:ascii="Comic Sans MS" w:hAnsi="Comic Sans MS" w:cs="Calibri"/>
+          <w:b w:val="0"/>
+          <w:bCs w:val="0"/>
+          <w:sz w:val="24"/>
+          <w:szCs w:val="24"/>
+        </w:rPr>
+        <w:t>In ogni partita l’utente dovrà rispondere a una serie di domande, in alcuni casi potrà sceglierle per l’avversario o anche crearle per l’avversario. In ogni caso ogni domanda da rispondere, scegliere o creare ha un tempo di azione (intorno ai 30 secondi). Se il tempo di azione termina prima che l’utente ha fatto una scelta gli sarà assegnata una penalità. Non influirà sullo storico poiché non ha dato nessuna risposta. Le penalità si accumulano, ognuna conta -0,25. Le risposte corrette segnano 1 punto e le risposte sbagliate 0. Vince l’utente che fa più punti, in caso di pareggio chi ha il tempo minore. Se l’utente guadagna 2 penalità, alla terza viene messo offline e il suo avversario vince. Oltretutto in base alla modalità di gioco scelta cambieranno i tempi di attesa.</w:t>
+      </w:r>
+    </w:p>
+    <w:p>
+      <w:pPr>
+        <w:ind w:left="360"/>
+        <w:rPr>
+          <w:rStyle w:val="Enfasigrassetto"/>
+          <w:rFonts w:ascii="Comic Sans MS" w:hAnsi="Comic Sans MS" w:cs="Calibri"/>
+          <w:b w:val="0"/>
+          <w:bCs w:val="0"/>
+          <w:sz w:val="24"/>
+          <w:szCs w:val="24"/>
+        </w:rPr>
+      </w:pPr>
+      <w:r>
+        <w:rPr>
+          <w:rStyle w:val="Enfasigrassetto"/>
+          <w:rFonts w:ascii="Comic Sans MS" w:hAnsi="Comic Sans MS" w:cs="Calibri"/>
+          <w:b w:val="0"/>
+          <w:bCs w:val="0"/>
+          <w:sz w:val="24"/>
+          <w:szCs w:val="24"/>
+        </w:rPr>
+        <w:t>Nella modalità classica e nella modalità RESTART gli utenti risponderanno in maniera autonoma alle domande e quando avranno finito di rispondere dovranno attendere l’avversario o viceversa per conoscere il risultato della partita. Nella modalità MISC ad ogni domanda da rispondere, scegliere o creare l’utente dovrà aspettare il suo avversario o viceversa.</w:t>
+      </w:r>
+    </w:p>
+    <w:p>
+      <w:pPr>
+        <w:ind w:left="360"/>
+        <w:rPr>
+          <w:rStyle w:val="Enfasigrassetto"/>
+          <w:rFonts w:ascii="Comic Sans MS" w:hAnsi="Comic Sans MS" w:cs="Calibri"/>
+          <w:b w:val="0"/>
+          <w:bCs w:val="0"/>
+          <w:sz w:val="24"/>
+          <w:szCs w:val="24"/>
+        </w:rPr>
+      </w:pPr>
+    </w:p>
+    <w:p>
+      <w:pPr>
+        <w:ind w:left="360"/>
+        <w:rPr>
+          <w:rStyle w:val="Enfasigrassetto"/>
+          <w:rFonts w:ascii="Comic Sans MS" w:hAnsi="Comic Sans MS" w:cs="Calibri"/>
+          <w:bCs w:val="0"/>
+          <w:sz w:val="24"/>
+          <w:szCs w:val="24"/>
+        </w:rPr>
+      </w:pPr>
+      <w:r>
+        <w:rPr>
+          <w:rStyle w:val="Enfasigrassetto"/>
+          <w:rFonts w:ascii="Comic Sans MS" w:hAnsi="Comic Sans MS" w:cs="Calibri"/>
+          <w:bCs w:val="0"/>
+          <w:sz w:val="24"/>
+          <w:szCs w:val="24"/>
+        </w:rPr>
+        <w:t>Funzionamento Intelligenza Artificiale:</w:t>
+      </w:r>
+    </w:p>
+    <w:p>
+      <w:pPr>
+        <w:ind w:left="360"/>
+        <w:jc w:val="both"/>
+        <w:rPr>
+          <w:rStyle w:val="Enfasigrassetto"/>
+          <w:rFonts w:ascii="Comic Sans MS" w:hAnsi="Comic Sans MS" w:cs="Calibri"/>
+          <w:b w:val="0"/>
+          <w:bCs w:val="0"/>
+          <w:sz w:val="24"/>
+          <w:szCs w:val="24"/>
+        </w:rPr>
+      </w:pPr>
+      <w:r>
+        <w:rPr>
+          <w:rStyle w:val="Enfasigrassetto"/>
+          <w:rFonts w:ascii="Comic Sans MS" w:hAnsi="Comic Sans MS" w:cs="Calibri"/>
+          <w:b w:val="0"/>
+          <w:bCs w:val="0"/>
+          <w:sz w:val="24"/>
+          <w:szCs w:val="24"/>
+        </w:rPr>
+        <w:t>L’obiettivo dell’intelligenza sarà quello di mettere in difficoltà l’utente proponendogli domande sempre più difficili. Ogni volta che l’utente risponde a una domanda, il suo risultato viene usato dall’intelligenza per capire su quali argomenti è più o meno bravo l’utente. Se un utente risponde in maniera corretta a diverse domande di storia sarà meno probabile che l’intelligenza gli proporrà ancora domande di storia.</w:t>
+      </w:r>
+    </w:p>
+    <w:p>
+      <w:pPr>
+        <w:ind w:left="360"/>
+        <w:jc w:val="both"/>
+        <w:rPr>
+          <w:rStyle w:val="Enfasigrassetto"/>
+          <w:rFonts w:ascii="Comic Sans MS" w:hAnsi="Comic Sans MS" w:cs="Calibri"/>
+          <w:b w:val="0"/>
+          <w:bCs w:val="0"/>
+          <w:sz w:val="24"/>
+          <w:szCs w:val="24"/>
+        </w:rPr>
+      </w:pPr>
+    </w:p>
+    <w:p>
+      <w:pPr>
+        <w:ind w:left="360"/>
+        <w:jc w:val="both"/>
+        <w:rPr>
+          <w:rStyle w:val="Enfasigrassetto"/>
+          <w:rFonts w:ascii="Comic Sans MS" w:hAnsi="Comic Sans MS" w:cs="Calibri"/>
+          <w:bCs w:val="0"/>
+          <w:sz w:val="24"/>
+          <w:szCs w:val="24"/>
+        </w:rPr>
+      </w:pPr>
+      <w:r>
+        <w:rPr>
+          <w:rStyle w:val="Enfasigrassetto"/>
+          <w:rFonts w:ascii="Comic Sans MS" w:hAnsi="Comic Sans MS" w:cs="Calibri"/>
+          <w:bCs w:val="0"/>
+          <w:sz w:val="24"/>
+          <w:szCs w:val="24"/>
+        </w:rPr>
+        <w:t>Scelte implementative</w:t>
+      </w:r>
+    </w:p>
+    <w:p>
+      <w:pPr>
+        <w:ind w:left="360"/>
+        <w:jc w:val="both"/>
+        <w:rPr>
+          <w:rFonts w:ascii="Arial" w:hAnsi="Arial" w:cs="Arial"/>
+          <w:sz w:val="28"/>
+          <w:szCs w:val="28"/>
+          <w:u w:val="single"/>
+        </w:rPr>
+      </w:pPr>
+      <w:r>
+        <w:rPr>
+          <w:rStyle w:val="Enfasigrassetto"/>
+          <w:rFonts w:ascii="Comic Sans MS" w:hAnsi="Comic Sans MS" w:cs="Calibri"/>
+          <w:b w:val="0"/>
+          <w:bCs w:val="0"/>
+          <w:sz w:val="24"/>
+          <w:szCs w:val="24"/>
+        </w:rPr>
+        <w:t>L’utente non deve avere la possibilità di vedere se ha risposto in maniera corretta o meno ad una specifica domanda. Lo scopo del nostro sistema è di spronare l’utente a informarsi su quelli che sono gli argomenti più difficoltosi per lui.</w:t>
+      </w:r>
     </w:p>
     <w:p>
       <w:pPr>
         <w:pStyle w:val="Paragrafoelenco"/>
         <w:ind w:left="0"/>
         <w:rPr>
-          <w:rFonts w:ascii="Comic Sans MS" w:hAnsi="Comic Sans MS"/>
+          <w:rFonts w:ascii="Arial" w:hAnsi="Arial" w:cs="Arial"/>
           <w:b/>
           <w:bCs/>
-          <w:sz w:val="28"/>
-          <w:szCs w:val="28"/>
-        </w:rPr>
-      </w:pPr>
-      <w:r>
-        <w:rPr>
-          <w:rFonts w:ascii="Comic Sans MS" w:hAnsi="Comic Sans MS"/>
+          <w:sz w:val="40"/>
+          <w:szCs w:val="40"/>
+        </w:rPr>
+      </w:pPr>
+    </w:p>
+    <w:p>
+      <w:pPr>
+        <w:pStyle w:val="Paragrafoelenco"/>
+        <w:numPr>
+          <w:ilvl w:val="0"/>
+          <w:numId w:val="17"/>
+        </w:numPr>
+        <w:ind w:left="0"/>
+        <w:rPr>
+          <w:rFonts w:ascii="Arial" w:hAnsi="Arial" w:cs="Arial"/>
           <w:b/>
           <w:bCs/>
-          <w:sz w:val="28"/>
-          <w:szCs w:val="28"/>
-        </w:rPr>
-        <w:t>[NFR</w:t>
-      </w:r>
-      <w:r>
-        <w:rPr>
-          <w:rFonts w:ascii="Comic Sans MS" w:hAnsi="Comic Sans MS"/>
+          <w:sz w:val="40"/>
+          <w:szCs w:val="40"/>
+        </w:rPr>
+      </w:pPr>
+      <w:r>
+        <w:rPr>
+          <w:rFonts w:ascii="Arial" w:hAnsi="Arial" w:cs="Arial"/>
           <w:b/>
           <w:bCs/>
-          <w:sz w:val="28"/>
-          <w:szCs w:val="28"/>
-        </w:rPr>
-        <w:t>09</w:t>
-      </w:r>
-      <w:r>
-        <w:rPr>
-          <w:rFonts w:ascii="Comic Sans MS" w:hAnsi="Comic Sans MS"/>
-          <w:b/>
-          <w:bCs/>
-          <w:sz w:val="28"/>
-          <w:szCs w:val="28"/>
-        </w:rPr>
-        <w:t>]:</w:t>
+          <w:sz w:val="40"/>
+          <w:szCs w:val="40"/>
+        </w:rPr>
+        <w:t xml:space="preserve"> Packaging</w:t>
       </w:r>
     </w:p>
     <w:p>
@@ -9860,6 +10329,62 @@
         <w:ind w:left="0"/>
         <w:rPr>
           <w:rFonts w:ascii="Arial" w:hAnsi="Arial" w:cs="Arial"/>
+          <w:b/>
+          <w:bCs/>
+          <w:sz w:val="28"/>
+          <w:szCs w:val="28"/>
+        </w:rPr>
+      </w:pPr>
+    </w:p>
+    <w:p>
+      <w:pPr>
+        <w:pStyle w:val="Paragrafoelenco"/>
+        <w:ind w:left="0"/>
+        <w:rPr>
+          <w:rFonts w:ascii="Comic Sans MS" w:hAnsi="Comic Sans MS"/>
+          <w:b/>
+          <w:bCs/>
+          <w:sz w:val="28"/>
+          <w:szCs w:val="28"/>
+        </w:rPr>
+      </w:pPr>
+      <w:r>
+        <w:rPr>
+          <w:rFonts w:ascii="Comic Sans MS" w:hAnsi="Comic Sans MS"/>
+          <w:b/>
+          <w:bCs/>
+          <w:sz w:val="28"/>
+          <w:szCs w:val="28"/>
+        </w:rPr>
+        <w:t>[NFR</w:t>
+      </w:r>
+      <w:r>
+        <w:rPr>
+          <w:rFonts w:ascii="Comic Sans MS" w:hAnsi="Comic Sans MS"/>
+          <w:b/>
+          <w:bCs/>
+          <w:sz w:val="28"/>
+          <w:szCs w:val="28"/>
+        </w:rPr>
+        <w:t>8</w:t>
+      </w:r>
+      <w:r>
+        <w:rPr>
+          <w:rFonts w:ascii="Comic Sans MS" w:hAnsi="Comic Sans MS"/>
+          <w:b/>
+          <w:bCs/>
+          <w:sz w:val="28"/>
+          <w:szCs w:val="28"/>
+        </w:rPr>
+        <w:t>]:</w:t>
+      </w:r>
+    </w:p>
+    <w:p>
+      <w:pPr>
+        <w:pStyle w:val="Paragrafoelenco"/>
+        <w:ind w:left="0"/>
+        <w:rPr>
+          <w:rFonts w:ascii="Arial" w:hAnsi="Arial" w:cs="Arial"/>
           <w:sz w:val="28"/>
           <w:szCs w:val="28"/>
         </w:rPr>
@@ -9960,7 +10485,6 @@
         <w:rPr>
           <w:rStyle w:val="Enfasigrassetto"/>
           <w:rFonts w:ascii="Comic Sans MS" w:hAnsi="Comic Sans MS" w:cs="Calibri"/>
-          <w:b w:val="0"/>
           <w:bCs w:val="0"/>
           <w:sz w:val="40"/>
           <w:szCs w:val="40"/>
@@ -10058,7 +10582,6 @@
         <w:rPr>
           <w:rStyle w:val="Enfasigrassetto"/>
           <w:rFonts w:ascii="Comic Sans MS" w:hAnsi="Comic Sans MS" w:cs="Calibri"/>
-          <w:b w:val="0"/>
           <w:sz w:val="24"/>
           <w:szCs w:val="24"/>
         </w:rPr>
@@ -10095,16 +10618,40 @@
     </w:p>
     <w:p>
       <w:pPr>
-        <w:rPr>
-          <w:rStyle w:val="Enfasigrassetto"/>
-          <w:rFonts w:ascii="Comic Sans MS" w:hAnsi="Comic Sans MS" w:cs="Calibri"/>
-          <w:b w:val="0"/>
+        <w:ind w:left="360"/>
+        <w:rPr>
+          <w:rStyle w:val="Enfasigrassetto"/>
+          <w:rFonts w:ascii="Comic Sans MS" w:hAnsi="Comic Sans MS" w:cs="Calibri"/>
+          <w:sz w:val="24"/>
+          <w:szCs w:val="24"/>
+        </w:rPr>
+      </w:pPr>
+    </w:p>
+    <w:p>
+      <w:pPr>
+        <w:ind w:left="360"/>
+        <w:rPr>
+          <w:rStyle w:val="Enfasigrassetto"/>
+          <w:rFonts w:ascii="Comic Sans MS" w:hAnsi="Comic Sans MS" w:cs="Calibri"/>
+          <w:b w:val="0"/>
+          <w:sz w:val="24"/>
+          <w:szCs w:val="24"/>
+        </w:rPr>
+      </w:pPr>
+    </w:p>
+    <w:p>
+      <w:pPr>
+        <w:rPr>
+          <w:rStyle w:val="Enfasigrassetto"/>
+          <w:rFonts w:ascii="Comic Sans MS" w:hAnsi="Comic Sans MS" w:cs="Calibri"/>
           <w:bCs w:val="0"/>
           <w:sz w:val="40"/>
           <w:szCs w:val="40"/>
         </w:rPr>
       </w:pPr>
-      <w:r>
+    </w:p>
+    <w:p>
+      <w:pPr>
         <w:rPr>
           <w:rStyle w:val="Enfasigrassetto"/>
           <w:rFonts w:ascii="Comic Sans MS" w:hAnsi="Comic Sans MS" w:cs="Calibri"/>
@@ -10112,7 +10659,15 @@
           <w:sz w:val="40"/>
           <w:szCs w:val="40"/>
         </w:rPr>
-        <w:lastRenderedPageBreak/>
+      </w:pPr>
+      <w:r>
+        <w:rPr>
+          <w:rStyle w:val="Enfasigrassetto"/>
+          <w:rFonts w:ascii="Comic Sans MS" w:hAnsi="Comic Sans MS" w:cs="Calibri"/>
+          <w:bCs w:val="0"/>
+          <w:sz w:val="40"/>
+          <w:szCs w:val="40"/>
+        </w:rPr>
         <w:t>6.</w:t>
       </w:r>
       <w:r>
@@ -10391,6 +10946,18 @@
       <w:pPr>
         <w:pStyle w:val="Paragrafoelenco"/>
         <w:ind w:left="0"/>
+        <w:rPr>
+          <w:rStyle w:val="Enfasigrassetto"/>
+          <w:rFonts w:ascii="Comic Sans MS" w:hAnsi="Comic Sans MS" w:cs="Calibri"/>
+          <w:b w:val="0"/>
+          <w:bCs w:val="0"/>
+          <w:sz w:val="32"/>
+          <w:szCs w:val="32"/>
+        </w:rPr>
+      </w:pPr>
+    </w:p>
+    <w:p>
+      <w:pPr>
         <w:rPr>
           <w:rStyle w:val="Enfasigrassetto"/>
           <w:rFonts w:ascii="Comic Sans MS" w:hAnsi="Comic Sans MS" w:cs="Calibri"/>
@@ -10756,7 +11323,7 @@
           <w:rPr>
             <w:noProof/>
           </w:rPr>
-          <w:t>1</w:t>
+          <w:t>18</w:t>
         </w:r>
         <w:r>
           <w:fldChar w:fldCharType="end"/>
@@ -13794,7 +14361,7 @@
 </file>
 
 <file path=customXml/itemProps4.xml><?xml version="1.0" encoding="utf-8"?>
-<ds:datastoreItem xmlns:ds="http://schemas.openxmlformats.org/officeDocument/2006/customXml" ds:itemID="{4C94B041-C14F-4B0A-8A84-25F9D1EDC0F6}">
+<ds:datastoreItem xmlns:ds="http://schemas.openxmlformats.org/officeDocument/2006/customXml" ds:itemID="{002873A2-4372-4733-9BA0-E30F4E5B4E1D}">
   <ds:schemaRefs>
     <ds:schemaRef ds:uri="http://schemas.openxmlformats.org/officeDocument/2006/bibliography"/>
   </ds:schemaRefs>

</xml_diff>

<commit_message>
RAD quasi terminato , casi d'uso e mock-up aggiornati
</commit_message>
<xml_diff>
--- a/DOCUMENTI DI PROGETTO/Problem Statement.docx
+++ b/DOCUMENTI DI PROGETTO/Problem Statement.docx
@@ -356,7 +356,6 @@
           <w:docPartUnique/>
         </w:docPartObj>
       </w:sdtPr>
-      <w:sdtEndPr/>
       <w:sdtContent>
         <w:p>
           <w:pPr>
@@ -1094,7 +1093,21 @@
                 <w:rStyle w:val="Collegamentoipertestuale"/>
                 <w:noProof/>
               </w:rPr>
-              <w:t>Login corretto[MK4]                     Login non corretto[MK5]</w:t>
+              <w:t>Login corrett</w:t>
+            </w:r>
+            <w:r>
+              <w:rPr>
+                <w:rStyle w:val="Collegamentoipertestuale"/>
+                <w:noProof/>
+              </w:rPr>
+              <w:t>o</w:t>
+            </w:r>
+            <w:r>
+              <w:rPr>
+                <w:rStyle w:val="Collegamentoipertestuale"/>
+                <w:noProof/>
+              </w:rPr>
+              <w:t>[MK4]                     Login non corretto[MK5]</w:t>
             </w:r>
             <w:r>
               <w:rPr>
@@ -7987,7 +8000,7 @@
           <w:lang w:eastAsia="it-IT"/>
         </w:rPr>
         <w:pict w14:anchorId="30E12F5C">
-          <v:shape id="_x0000_i1026" type="#_x0000_t75" style="width:166.5pt;height:308.5pt">
+          <v:shape id="_x0000_i1026" type="#_x0000_t75" style="width:166.5pt;height:308.25pt">
             <v:imagedata r:id="rId13" o:title="mk0 (1)"/>
           </v:shape>
         </w:pict>
@@ -8504,9 +8517,9 @@
           <w:lang w:eastAsia="it-IT"/>
         </w:rPr>
         <w:drawing>
-          <wp:inline distT="0" distB="0" distL="0" distR="0" wp14:anchorId="785CE689" wp14:editId="1F04FC33">
-            <wp:extent cx="1934845" cy="3881120"/>
-            <wp:effectExtent l="0" t="0" r="8255" b="5080"/>
+          <wp:inline distT="0" distB="0" distL="0" distR="0" wp14:anchorId="785CE689" wp14:editId="5AFAEDC4">
+            <wp:extent cx="1934845" cy="3879174"/>
+            <wp:effectExtent l="0" t="0" r="8255" b="7620"/>
             <wp:docPr id="7" name="Immagine 7"/>
             <wp:cNvGraphicFramePr>
               <a:graphicFrameLocks xmlns:a="http://schemas.openxmlformats.org/drawingml/2006/main" noChangeAspect="1"/>
@@ -8528,7 +8541,6 @@
                         </a:ext>
                       </a:extLst>
                     </a:blip>
-                    <a:srcRect/>
                     <a:stretch>
                       <a:fillRect/>
                     </a:stretch>
@@ -8536,7 +8548,7 @@
                   <pic:spPr bwMode="auto">
                     <a:xfrm>
                       <a:off x="0" y="0"/>
-                      <a:ext cx="1934845" cy="3881120"/>
+                      <a:ext cx="1934845" cy="3879174"/>
                     </a:xfrm>
                     <a:prstGeom prst="rect">
                       <a:avLst/>
@@ -8566,9 +8578,9 @@
           <w:lang w:eastAsia="it-IT"/>
         </w:rPr>
         <w:drawing>
-          <wp:inline distT="0" distB="0" distL="0" distR="0" wp14:anchorId="1F1B0984" wp14:editId="18463170">
-            <wp:extent cx="1917642" cy="3856634"/>
-            <wp:effectExtent l="0" t="0" r="6985" b="0"/>
+          <wp:inline distT="0" distB="0" distL="0" distR="0" wp14:anchorId="1F1B0984" wp14:editId="7B8B1F10">
+            <wp:extent cx="1922266" cy="3844532"/>
+            <wp:effectExtent l="0" t="0" r="1905" b="3810"/>
             <wp:docPr id="30" name="Immagine 30"/>
             <wp:cNvGraphicFramePr>
               <a:graphicFrameLocks xmlns:a="http://schemas.openxmlformats.org/drawingml/2006/main" noChangeAspect="1"/>
@@ -8590,7 +8602,6 @@
                         </a:ext>
                       </a:extLst>
                     </a:blip>
-                    <a:srcRect/>
                     <a:stretch>
                       <a:fillRect/>
                     </a:stretch>
@@ -8598,7 +8609,7 @@
                   <pic:spPr bwMode="auto">
                     <a:xfrm>
                       <a:off x="0" y="0"/>
-                      <a:ext cx="1922266" cy="3865934"/>
+                      <a:ext cx="1922266" cy="3844532"/>
                     </a:xfrm>
                     <a:prstGeom prst="rect">
                       <a:avLst/>
@@ -8614,6 +8625,8 @@
           </wp:inline>
         </w:drawing>
       </w:r>
+      <w:bookmarkStart w:id="276" w:name="_GoBack"/>
+      <w:bookmarkEnd w:id="276"/>
     </w:p>
     <w:p>
       <w:pPr>
@@ -8641,7 +8654,7 @@
           <w:lang w:eastAsia="it-IT"/>
         </w:rPr>
       </w:pPr>
-      <w:bookmarkStart w:id="276" w:name="_Toc62598247"/>
+      <w:bookmarkStart w:id="277" w:name="_Toc62598247"/>
       <w:r>
         <w:rPr>
           <w:rStyle w:val="Enfasigrassetto"/>
@@ -8653,7 +8666,7 @@
         </w:rPr>
         <w:t>3.Tutorial:</w:t>
       </w:r>
-      <w:bookmarkEnd w:id="276"/>
+      <w:bookmarkEnd w:id="277"/>
     </w:p>
     <w:p>
       <w:pPr>
@@ -8767,7 +8780,7 @@
           <w:bCs w:val="0"/>
         </w:rPr>
       </w:pPr>
-      <w:bookmarkStart w:id="277" w:name="_Toc62598248"/>
+      <w:bookmarkStart w:id="278" w:name="_Toc62598248"/>
       <w:r>
         <w:rPr>
           <w:rStyle w:val="Enfasigrassetto"/>
@@ -8777,7 +8790,7 @@
         <w:lastRenderedPageBreak/>
         <w:t>Regole gioco[MK6]</w:t>
       </w:r>
-      <w:bookmarkEnd w:id="277"/>
+      <w:bookmarkEnd w:id="278"/>
     </w:p>
     <w:p>
       <w:pPr>
@@ -9096,7 +9109,7 @@
           <w:bCs w:val="0"/>
         </w:rPr>
       </w:pPr>
-      <w:bookmarkStart w:id="278" w:name="_Toc62598249"/>
+      <w:bookmarkStart w:id="279" w:name="_Toc62598249"/>
       <w:r>
         <w:rPr>
           <w:rStyle w:val="Enfasigrassetto"/>
@@ -9106,7 +9119,7 @@
         <w:lastRenderedPageBreak/>
         <w:t>Risposta domanda[MK7]</w:t>
       </w:r>
-      <w:bookmarkEnd w:id="278"/>
+      <w:bookmarkEnd w:id="279"/>
     </w:p>
     <w:p>
       <w:pPr>
@@ -9348,7 +9361,7 @@
           <w:bCs w:val="0"/>
         </w:rPr>
       </w:pPr>
-      <w:bookmarkStart w:id="279" w:name="_Toc62598250"/>
+      <w:bookmarkStart w:id="280" w:name="_Toc62598250"/>
       <w:r>
         <w:rPr>
           <w:rStyle w:val="Enfasigrassetto"/>
@@ -9357,7 +9370,7 @@
         </w:rPr>
         <w:t>Scelta domanda[MK8]</w:t>
       </w:r>
-      <w:bookmarkEnd w:id="279"/>
+      <w:bookmarkEnd w:id="280"/>
     </w:p>
     <w:p>
       <w:pPr>
@@ -9534,7 +9547,7 @@
           <w:bCs w:val="0"/>
         </w:rPr>
       </w:pPr>
-      <w:bookmarkStart w:id="280" w:name="_Toc62598251"/>
+      <w:bookmarkStart w:id="281" w:name="_Toc62598251"/>
       <w:r>
         <w:rPr>
           <w:rStyle w:val="Enfasigrassetto"/>
@@ -9543,7 +9556,7 @@
         </w:rPr>
         <w:t>Creazione domanda[MK9]</w:t>
       </w:r>
-      <w:bookmarkEnd w:id="280"/>
+      <w:bookmarkEnd w:id="281"/>
     </w:p>
     <w:p>
       <w:pPr>
@@ -9817,7 +9830,7 @@
           <w:bCs w:val="0"/>
         </w:rPr>
       </w:pPr>
-      <w:bookmarkStart w:id="281" w:name="_Toc62598252"/>
+      <w:bookmarkStart w:id="282" w:name="_Toc62598252"/>
       <w:r>
         <w:rPr>
           <w:rStyle w:val="Enfasigrassetto"/>
@@ -9827,7 +9840,7 @@
         <w:lastRenderedPageBreak/>
         <w:t>Schermata principale[MK10]</w:t>
       </w:r>
-      <w:bookmarkEnd w:id="281"/>
+      <w:bookmarkEnd w:id="282"/>
     </w:p>
     <w:p>
       <w:pPr>
@@ -9890,8 +9903,6 @@
           </wp:inline>
         </w:drawing>
       </w:r>
-      <w:bookmarkStart w:id="282" w:name="_GoBack"/>
-      <w:bookmarkEnd w:id="282"/>
     </w:p>
     <w:p>
       <w:pPr>
@@ -14002,111 +14013,6 @@
     </w:p>
     <w:p>
       <w:pPr>
-        <w:rPr>
-          <w:rFonts w:ascii="Abadi" w:hAnsi="Abadi"/>
-          <w:sz w:val="28"/>
-          <w:szCs w:val="28"/>
-        </w:rPr>
-      </w:pPr>
-      <w:r>
-        <w:rPr>
-          <w:rFonts w:ascii="Abadi" w:hAnsi="Abadi"/>
-          <w:sz w:val="28"/>
-          <w:szCs w:val="28"/>
-        </w:rPr>
-        <w:t xml:space="preserve"> Oppure:</w:t>
-      </w:r>
-    </w:p>
-    <w:p>
-      <w:pPr>
-        <w:rPr>
-          <w:rFonts w:ascii="Abadi" w:hAnsi="Abadi"/>
-          <w:sz w:val="28"/>
-          <w:szCs w:val="28"/>
-        </w:rPr>
-      </w:pPr>
-      <w:r>
-        <w:rPr>
-          <w:rFonts w:ascii="Abadi" w:hAnsi="Abadi"/>
-          <w:sz w:val="28"/>
-          <w:szCs w:val="28"/>
-        </w:rPr>
-        <w:t xml:space="preserve">. </w:t>
-      </w:r>
-      <w:proofErr w:type="spellStart"/>
-      <w:r>
-        <w:rPr>
-          <w:rFonts w:ascii="Abadi" w:hAnsi="Abadi"/>
-          <w:sz w:val="28"/>
-          <w:szCs w:val="28"/>
-        </w:rPr>
-        <w:t>Sign</w:t>
-      </w:r>
-      <w:proofErr w:type="spellEnd"/>
-      <w:r>
-        <w:rPr>
-          <w:rFonts w:ascii="Abadi" w:hAnsi="Abadi"/>
-          <w:sz w:val="28"/>
-          <w:szCs w:val="28"/>
-        </w:rPr>
-        <w:t xml:space="preserve"> with </w:t>
-      </w:r>
-      <w:proofErr w:type="spellStart"/>
-      <w:r>
-        <w:rPr>
-          <w:rFonts w:ascii="Abadi" w:hAnsi="Abadi"/>
-          <w:sz w:val="28"/>
-          <w:szCs w:val="28"/>
-        </w:rPr>
-        <w:t>facebook</w:t>
-      </w:r>
-      <w:proofErr w:type="spellEnd"/>
-      <w:r>
-        <w:rPr>
-          <w:rFonts w:ascii="Abadi" w:hAnsi="Abadi"/>
-          <w:sz w:val="28"/>
-          <w:szCs w:val="28"/>
-        </w:rPr>
-        <w:t>-account</w:t>
-      </w:r>
-    </w:p>
-    <w:p>
-      <w:pPr>
-        <w:rPr>
-          <w:rFonts w:ascii="Abadi" w:hAnsi="Abadi"/>
-          <w:sz w:val="28"/>
-          <w:szCs w:val="28"/>
-        </w:rPr>
-      </w:pPr>
-      <w:r>
-        <w:rPr>
-          <w:rFonts w:ascii="Abadi" w:hAnsi="Abadi"/>
-          <w:sz w:val="28"/>
-          <w:szCs w:val="28"/>
-        </w:rPr>
-        <w:t xml:space="preserve">. </w:t>
-      </w:r>
-      <w:proofErr w:type="spellStart"/>
-      <w:r>
-        <w:rPr>
-          <w:rFonts w:ascii="Abadi" w:hAnsi="Abadi"/>
-          <w:sz w:val="28"/>
-          <w:szCs w:val="28"/>
-        </w:rPr>
-        <w:t>Sign</w:t>
-      </w:r>
-      <w:proofErr w:type="spellEnd"/>
-      <w:r>
-        <w:rPr>
-          <w:rFonts w:ascii="Abadi" w:hAnsi="Abadi"/>
-          <w:sz w:val="28"/>
-          <w:szCs w:val="28"/>
-        </w:rPr>
-        <w:t xml:space="preserve"> with Google-account</w:t>
-      </w:r>
-    </w:p>
-    <w:p>
-      <w:pPr>
         <w:pStyle w:val="Titolo2"/>
       </w:pPr>
       <w:bookmarkStart w:id="317" w:name="_Toc62598285"/>
@@ -14345,9 +14251,126 @@
       <w:pPr>
         <w:pStyle w:val="Titolo2"/>
       </w:pPr>
+      <w:r>
+        <w:t xml:space="preserve">[FR04]: </w:t>
+      </w:r>
+    </w:p>
+    <w:p>
+      <w:pPr>
+        <w:rPr>
+          <w:rFonts w:ascii="Abadi" w:hAnsi="Abadi"/>
+          <w:sz w:val="32"/>
+          <w:szCs w:val="32"/>
+        </w:rPr>
+      </w:pPr>
+      <w:r>
+        <w:rPr>
+          <w:rFonts w:ascii="Abadi" w:hAnsi="Abadi"/>
+          <w:sz w:val="32"/>
+          <w:szCs w:val="32"/>
+        </w:rPr>
+        <w:t>GESTIONE UTENTE</w:t>
+      </w:r>
+      <w:r>
+        <w:rPr>
+          <w:rFonts w:ascii="Abadi" w:hAnsi="Abadi"/>
+          <w:sz w:val="32"/>
+          <w:szCs w:val="32"/>
+        </w:rPr>
+        <w:t xml:space="preserve"> (log-in</w:t>
+      </w:r>
+      <w:r>
+        <w:rPr>
+          <w:rFonts w:ascii="Abadi" w:hAnsi="Abadi"/>
+          <w:sz w:val="32"/>
+          <w:szCs w:val="32"/>
+        </w:rPr>
+        <w:t>)</w:t>
+      </w:r>
+      <w:r>
+        <w:rPr>
+          <w:rFonts w:ascii="Abadi" w:hAnsi="Abadi"/>
+          <w:sz w:val="32"/>
+          <w:szCs w:val="32"/>
+        </w:rPr>
+        <w:t xml:space="preserve"> </w:t>
+      </w:r>
+    </w:p>
+    <w:p>
+      <w:pPr>
+        <w:rPr>
+          <w:rFonts w:ascii="Abadi" w:hAnsi="Abadi"/>
+          <w:sz w:val="28"/>
+          <w:szCs w:val="28"/>
+        </w:rPr>
+      </w:pPr>
+      <w:r>
+        <w:rPr>
+          <w:rFonts w:ascii="Abadi" w:hAnsi="Abadi"/>
+          <w:sz w:val="24"/>
+          <w:szCs w:val="24"/>
+        </w:rPr>
+        <w:t>-</w:t>
+      </w:r>
+      <w:r>
+        <w:rPr>
+          <w:rFonts w:ascii="Abadi" w:hAnsi="Abadi"/>
+          <w:sz w:val="28"/>
+          <w:szCs w:val="28"/>
+        </w:rPr>
+        <w:t xml:space="preserve">Il sistema deve fornire </w:t>
+      </w:r>
+      <w:r>
+        <w:rPr>
+          <w:rFonts w:ascii="Abadi" w:hAnsi="Abadi"/>
+          <w:sz w:val="28"/>
+          <w:szCs w:val="28"/>
+        </w:rPr>
+        <w:t>all’utente</w:t>
+      </w:r>
+      <w:r>
+        <w:rPr>
+          <w:rFonts w:ascii="Abadi" w:hAnsi="Abadi"/>
+          <w:sz w:val="28"/>
+          <w:szCs w:val="28"/>
+        </w:rPr>
+        <w:t xml:space="preserve"> la possibilità di fare log-</w:t>
+      </w:r>
+      <w:proofErr w:type="gramStart"/>
+      <w:r>
+        <w:rPr>
+          <w:rFonts w:ascii="Abadi" w:hAnsi="Abadi"/>
+          <w:sz w:val="28"/>
+          <w:szCs w:val="28"/>
+        </w:rPr>
+        <w:t>out ,</w:t>
+      </w:r>
+      <w:proofErr w:type="gramEnd"/>
+      <w:r>
+        <w:rPr>
+          <w:rFonts w:ascii="Abadi" w:hAnsi="Abadi"/>
+          <w:sz w:val="28"/>
+          <w:szCs w:val="28"/>
+        </w:rPr>
+        <w:t xml:space="preserve"> cioè di uscire dall’applicazione disconnettendo il proprio profilo utente.</w:t>
+      </w:r>
+    </w:p>
+    <w:p>
+      <w:pPr>
+        <w:rPr>
+          <w:rFonts w:ascii="Abadi" w:hAnsi="Abadi"/>
+          <w:sz w:val="28"/>
+          <w:szCs w:val="28"/>
+        </w:rPr>
+      </w:pPr>
+    </w:p>
+    <w:p>
+      <w:pPr>
+        <w:pStyle w:val="Titolo2"/>
+      </w:pPr>
       <w:bookmarkStart w:id="319" w:name="_Toc62598287"/>
       <w:r>
-        <w:t>[FR04</w:t>
+        <w:t>[FR05</w:t>
       </w:r>
       <w:r>
         <w:t>]:</w:t>
@@ -14464,7 +14487,11 @@
       </w:pPr>
       <w:bookmarkStart w:id="320" w:name="_Toc62598288"/>
       <w:r>
-        <w:t>[FR05]:</w:t>
+        <w:lastRenderedPageBreak/>
+        <w:t>[FR06</w:t>
+      </w:r>
+      <w:r>
+        <w:t>]:</w:t>
       </w:r>
       <w:bookmarkEnd w:id="320"/>
       <w:r>
@@ -14536,7 +14563,6 @@
           <w:sz w:val="24"/>
           <w:szCs w:val="24"/>
         </w:rPr>
-        <w:lastRenderedPageBreak/>
         <w:t>-</w:t>
       </w:r>
       <w:r>
@@ -14571,7 +14597,10 @@
       </w:pPr>
       <w:bookmarkStart w:id="321" w:name="_Toc62598289"/>
       <w:r>
-        <w:t>[FR06]:</w:t>
+        <w:t>[FR07</w:t>
+      </w:r>
+      <w:r>
+        <w:t>]:</w:t>
       </w:r>
       <w:bookmarkEnd w:id="321"/>
       <w:r>
@@ -14696,7 +14725,10 @@
       </w:pPr>
       <w:bookmarkStart w:id="322" w:name="_Toc62598290"/>
       <w:r>
-        <w:t>[FR07]:</w:t>
+        <w:t>[FR08</w:t>
+      </w:r>
+      <w:r>
+        <w:t>]:</w:t>
       </w:r>
       <w:bookmarkEnd w:id="322"/>
       <w:r>
@@ -14855,7 +14887,10 @@
       </w:pPr>
       <w:bookmarkStart w:id="323" w:name="_Toc62598291"/>
       <w:r>
-        <w:t>[FR08]:</w:t>
+        <w:t>[FR09</w:t>
+      </w:r>
+      <w:r>
+        <w:t>]:</w:t>
       </w:r>
       <w:bookmarkEnd w:id="323"/>
       <w:r>
@@ -14964,7 +14999,10 @@
       </w:pPr>
       <w:bookmarkStart w:id="324" w:name="_Toc62598292"/>
       <w:r>
-        <w:t>[FR09]:</w:t>
+        <w:t>[FR10</w:t>
+      </w:r>
+      <w:r>
+        <w:t>]:</w:t>
       </w:r>
       <w:bookmarkEnd w:id="324"/>
       <w:r>
@@ -15036,7 +15074,10 @@
       </w:pPr>
       <w:bookmarkStart w:id="325" w:name="_Toc62598293"/>
       <w:r>
-        <w:t>[FR10]:</w:t>
+        <w:t>[FR11</w:t>
+      </w:r>
+      <w:r>
+        <w:t>]:</w:t>
       </w:r>
       <w:bookmarkEnd w:id="325"/>
       <w:r>
@@ -15115,7 +15156,13 @@
         <w:rPr>
           <w:rStyle w:val="Titolo2Carattere"/>
         </w:rPr>
-        <w:t>[FR11]:</w:t>
+        <w:t>[FR12</w:t>
+      </w:r>
+      <w:r>
+        <w:rPr>
+          <w:rStyle w:val="Titolo2Carattere"/>
+        </w:rPr>
+        <w:t>]:</w:t>
       </w:r>
       <w:bookmarkEnd w:id="326"/>
       <w:r>
@@ -15218,7 +15265,10 @@
       </w:pPr>
       <w:bookmarkStart w:id="327" w:name="_Toc62598295"/>
       <w:r>
-        <w:t>[FR12]:</w:t>
+        <w:t>[FR13</w:t>
+      </w:r>
+      <w:r>
+        <w:t>]:</w:t>
       </w:r>
       <w:bookmarkEnd w:id="327"/>
       <w:r>
@@ -15256,6 +15306,7 @@
           <w:sz w:val="24"/>
           <w:szCs w:val="24"/>
         </w:rPr>
+        <w:lastRenderedPageBreak/>
         <w:t>-</w:t>
       </w:r>
       <w:r>
@@ -15308,7 +15359,6 @@
       </w:pPr>
       <w:bookmarkStart w:id="328" w:name="_Toc62598296"/>
       <w:r>
-        <w:lastRenderedPageBreak/>
         <w:t>Tabella delle priorità:</w:t>
       </w:r>
       <w:bookmarkEnd w:id="328"/>
@@ -16534,7 +16584,6 @@
       </w:pPr>
       <w:bookmarkStart w:id="330" w:name="_Toc62598298"/>
       <w:r>
-        <w:lastRenderedPageBreak/>
         <w:t>[NFR01]:</w:t>
       </w:r>
       <w:bookmarkEnd w:id="330"/>
@@ -16746,7 +16795,19 @@
           <w:sz w:val="24"/>
           <w:szCs w:val="24"/>
         </w:rPr>
-        <w:t>lla fine del quiz l’utente saprà a quante domande ha risposto correttamente</w:t>
+        <w:t xml:space="preserve">lla fine del quiz </w:t>
+      </w:r>
+      <w:r>
+        <w:rPr>
+          <w:rStyle w:val="Enfasigrassetto"/>
+          <w:rFonts w:ascii="Comic Sans MS" w:hAnsi="Comic Sans MS" w:cs="Calibri"/>
+          <w:b w:val="0"/>
+          <w:bCs w:val="0"/>
+          <w:sz w:val="24"/>
+          <w:szCs w:val="24"/>
+        </w:rPr>
+        <w:lastRenderedPageBreak/>
+        <w:t>l’utente saprà a quante domande ha risposto correttamente</w:t>
       </w:r>
       <w:r>
         <w:rPr>
@@ -17450,6 +17511,7 @@
           <w:sz w:val="28"/>
           <w:szCs w:val="28"/>
         </w:rPr>
+        <w:lastRenderedPageBreak/>
         <w:t xml:space="preserve">IDE utilizzata: </w:t>
       </w:r>
       <w:proofErr w:type="spellStart"/>
@@ -17523,7 +17585,6 @@
       </w:pPr>
       <w:bookmarkStart w:id="337" w:name="_Toc62598305"/>
       <w:r>
-        <w:lastRenderedPageBreak/>
         <w:t>[NFR0</w:t>
       </w:r>
       <w:r>
@@ -17914,7 +17975,6 @@
           <w:b/>
           <w:bCs/>
         </w:rPr>
-        <w:lastRenderedPageBreak/>
         <w:t>5.</w:t>
       </w:r>
       <w:r>
@@ -18392,7 +18452,6 @@
         <w:docPartUnique/>
       </w:docPartObj>
     </w:sdtPr>
-    <w:sdtEndPr/>
     <w:sdtContent>
       <w:p>
         <w:pPr>
@@ -18412,7 +18471,7 @@
           <w:rPr>
             <w:noProof/>
           </w:rPr>
-          <w:t>10</w:t>
+          <w:t>7</w:t>
         </w:r>
         <w:r>
           <w:fldChar w:fldCharType="end"/>
@@ -21643,6 +21702,21 @@
 </file>
 
 <file path=customXml/item1.xml><?xml version="1.0" encoding="utf-8"?>
+<p:properties xmlns:p="http://schemas.microsoft.com/office/2006/metadata/properties" xmlns:xsi="http://www.w3.org/2001/XMLSchema-instance" xmlns:pc="http://schemas.microsoft.com/office/infopath/2007/PartnerControls">
+  <documentManagement/>
+</p:properties>
+</file>
+
+<file path=customXml/item2.xml><?xml version="1.0" encoding="utf-8"?>
+<?mso-contentType ?>
+<FormTemplates xmlns="http://schemas.microsoft.com/sharepoint/v3/contenttype/forms">
+  <Display>DocumentLibraryForm</Display>
+  <Edit>DocumentLibraryForm</Edit>
+  <New>DocumentLibraryForm</New>
+</FormTemplates>
+</file>
+
+<file path=customXml/item3.xml><?xml version="1.0" encoding="utf-8"?>
 <ct:contentTypeSchema xmlns:ct="http://schemas.microsoft.com/office/2006/metadata/contentType" xmlns:ma="http://schemas.microsoft.com/office/2006/metadata/properties/metaAttributes" ct:_="" ma:_="" ma:contentTypeName="Documento" ma:contentTypeID="0x010100D5C053B10B837946B7B749B5631D0E70" ma:contentTypeVersion="0" ma:contentTypeDescription="Creare un nuovo documento." ma:contentTypeScope="" ma:versionID="941ce9c994f64c3dd5ba78a04a5b993d">
   <xsd:schema xmlns:xsd="http://www.w3.org/2001/XMLSchema" xmlns:xs="http://www.w3.org/2001/XMLSchema" xmlns:p="http://schemas.microsoft.com/office/2006/metadata/properties" targetNamespace="http://schemas.microsoft.com/office/2006/metadata/properties" ma:root="true" ma:fieldsID="3c7ecfe9358f7a6c2ce9e9433456e18f">
     <xsd:element name="properties">
@@ -21756,26 +21830,28 @@
 </ct:contentTypeSchema>
 </file>
 
-<file path=customXml/item2.xml><?xml version="1.0" encoding="utf-8"?>
-<p:properties xmlns:p="http://schemas.microsoft.com/office/2006/metadata/properties" xmlns:xsi="http://www.w3.org/2001/XMLSchema-instance" xmlns:pc="http://schemas.microsoft.com/office/infopath/2007/PartnerControls">
-  <documentManagement/>
-</p:properties>
-</file>
-
-<file path=customXml/item3.xml><?xml version="1.0" encoding="utf-8"?>
-<?mso-contentType ?>
-<FormTemplates xmlns="http://schemas.microsoft.com/sharepoint/v3/contenttype/forms">
-  <Display>DocumentLibraryForm</Display>
-  <Edit>DocumentLibraryForm</Edit>
-  <New>DocumentLibraryForm</New>
-</FormTemplates>
-</file>
-
 <file path=customXml/item4.xml><?xml version="1.0" encoding="utf-8"?>
 <b:Sources xmlns:b="http://schemas.openxmlformats.org/officeDocument/2006/bibliography" xmlns="http://schemas.openxmlformats.org/officeDocument/2006/bibliography" SelectedStyle="\APASixthEditionOfficeOnline.xsl" StyleName="APA" Version="6"/>
 </file>
 
 <file path=customXml/itemProps1.xml><?xml version="1.0" encoding="utf-8"?>
+<ds:datastoreItem xmlns:ds="http://schemas.openxmlformats.org/officeDocument/2006/customXml" ds:itemID="{26BD0C6E-F9D0-4114-852F-348B14B78053}">
+  <ds:schemaRefs>
+    <ds:schemaRef ds:uri="http://schemas.microsoft.com/office/2006/metadata/properties"/>
+    <ds:schemaRef ds:uri="http://schemas.microsoft.com/office/infopath/2007/PartnerControls"/>
+  </ds:schemaRefs>
+</ds:datastoreItem>
+</file>
+
+<file path=customXml/itemProps2.xml><?xml version="1.0" encoding="utf-8"?>
+<ds:datastoreItem xmlns:ds="http://schemas.openxmlformats.org/officeDocument/2006/customXml" ds:itemID="{A2FB9A95-729A-4946-856E-E566C5082E8C}">
+  <ds:schemaRefs>
+    <ds:schemaRef ds:uri="http://schemas.microsoft.com/sharepoint/v3/contenttype/forms"/>
+  </ds:schemaRefs>
+</ds:datastoreItem>
+</file>
+
+<file path=customXml/itemProps3.xml><?xml version="1.0" encoding="utf-8"?>
 <ds:datastoreItem xmlns:ds="http://schemas.openxmlformats.org/officeDocument/2006/customXml" ds:itemID="{C1714CFC-AFD1-47E0-93D7-5EE166A681E6}">
   <ds:schemaRefs>
     <ds:schemaRef ds:uri="http://schemas.microsoft.com/office/2006/metadata/contentType"/>
@@ -21791,25 +21867,8 @@
 </ds:datastoreItem>
 </file>
 
-<file path=customXml/itemProps2.xml><?xml version="1.0" encoding="utf-8"?>
-<ds:datastoreItem xmlns:ds="http://schemas.openxmlformats.org/officeDocument/2006/customXml" ds:itemID="{26BD0C6E-F9D0-4114-852F-348B14B78053}">
-  <ds:schemaRefs>
-    <ds:schemaRef ds:uri="http://schemas.microsoft.com/office/2006/metadata/properties"/>
-    <ds:schemaRef ds:uri="http://schemas.microsoft.com/office/infopath/2007/PartnerControls"/>
-  </ds:schemaRefs>
-</ds:datastoreItem>
-</file>
-
-<file path=customXml/itemProps3.xml><?xml version="1.0" encoding="utf-8"?>
-<ds:datastoreItem xmlns:ds="http://schemas.openxmlformats.org/officeDocument/2006/customXml" ds:itemID="{A2FB9A95-729A-4946-856E-E566C5082E8C}">
-  <ds:schemaRefs>
-    <ds:schemaRef ds:uri="http://schemas.microsoft.com/sharepoint/v3/contenttype/forms"/>
-  </ds:schemaRefs>
-</ds:datastoreItem>
-</file>
-
 <file path=customXml/itemProps4.xml><?xml version="1.0" encoding="utf-8"?>
-<ds:datastoreItem xmlns:ds="http://schemas.openxmlformats.org/officeDocument/2006/customXml" ds:itemID="{2F481BFF-4385-4CDC-935A-DECFFB349387}">
+<ds:datastoreItem xmlns:ds="http://schemas.openxmlformats.org/officeDocument/2006/customXml" ds:itemID="{B182CB13-9E01-4377-AB58-8FB9DD0722F7}">
   <ds:schemaRefs>
     <ds:schemaRef ds:uri="http://schemas.openxmlformats.org/officeDocument/2006/bibliography"/>
   </ds:schemaRefs>

</xml_diff>